<commit_message>
Provide minor document updates
</commit_message>
<xml_diff>
--- a/ICS460/ICS460-01 Fall_2019_Assignment_5.docx
+++ b/ICS460/ICS460-01 Fall_2019_Assignment_5.docx
@@ -181,7 +181,21 @@
         <w:jc w:val="both"/>
       </w:pPr>
       <w:r>
-        <w:t>Ping is a computer network application used to test whether a particular host is reachable across an IP network. It is also used to self-test the network interface card of the computer or as a latency test. It works by sending ICMP “echo reply” packets to the target host and listening for ICMP “echo reply” replies. The "echo reply" is sometimes called a pong. Ping measures the round-trip time, records packet loss, and prints a statistical summary of the echo reply packets received (the minimum, maximum, and the mean of the round-trip times and in some versions the standard deviation of the mean).</w:t>
+        <w:t xml:space="preserve">Ping is a computer network application used to test whether a particular host is reachable across an IP network. It is also used to self-test the network interface card of the computer or as a latency test. It works by sending ICMP “echo reply” packets to the target host and listening for ICMP “echo reply” replies. The </w:t>
+      </w:r>
+      <w:r>
+        <w:t>“</w:t>
+      </w:r>
+      <w:r>
+        <w:t>echo reply</w:t>
+      </w:r>
+      <w:r>
+        <w:t>”</w:t>
+      </w:r>
+      <w:bookmarkStart w:id="0" w:name="_GoBack"/>
+      <w:bookmarkEnd w:id="0"/>
+      <w:r>
+        <w:t xml:space="preserve"> is sometimes called a pong. Ping measures the round-trip time, records packet loss, and prints a statistical summary of the echo reply packets received (the minimum, maximum, and the mean of the round-trip times and in some versions the standard deviation of the mean).</w:t>
       </w:r>
     </w:p>
     <w:p>
@@ -682,19 +696,8 @@
           <w:sz w:val="16"/>
           <w:szCs w:val="16"/>
         </w:rPr>
-        <w:t xml:space="preserve"> </w:t>
-      </w:r>
-      <w:proofErr w:type="gramStart"/>
-      <w:r>
-        <w:rPr>
-          <w:rFonts w:ascii="Consolas" w:hAnsi="Consolas" w:cs="Consolas"/>
-          <w:color w:val="000000"/>
-          <w:sz w:val="16"/>
-          <w:szCs w:val="16"/>
-        </w:rPr>
-        <w:t>struct</w:t>
-      </w:r>
-      <w:proofErr w:type="gramEnd"/>
+        <w:t xml:space="preserve"> struct</w:t>
+      </w:r>
     </w:p>
     <w:p>
       <w:pPr>
@@ -755,19 +758,8 @@
           <w:sz w:val="16"/>
           <w:szCs w:val="16"/>
         </w:rPr>
-        <w:t xml:space="preserve"> </w:t>
-      </w:r>
-      <w:proofErr w:type="gramStart"/>
-      <w:r>
-        <w:rPr>
-          <w:rFonts w:ascii="Consolas" w:hAnsi="Consolas" w:cs="Consolas"/>
-          <w:color w:val="000000"/>
-          <w:sz w:val="16"/>
-          <w:szCs w:val="16"/>
-        </w:rPr>
-        <w:t>select</w:t>
-      </w:r>
-      <w:proofErr w:type="gramEnd"/>
+        <w:t xml:space="preserve"> select</w:t>
+      </w:r>
     </w:p>
     <w:p>
       <w:pPr>
@@ -1792,7 +1784,6 @@
         </w:rPr>
         <w:t xml:space="preserve"> </w:t>
       </w:r>
-      <w:proofErr w:type="gramStart"/>
       <w:r>
         <w:rPr>
           <w:rFonts w:ascii="Consolas" w:hAnsi="Consolas" w:cs="Consolas"/>
@@ -1811,17 +1802,7 @@
           <w:sz w:val="16"/>
           <w:szCs w:val="16"/>
         </w:rPr>
-        <w:t>(</w:t>
-      </w:r>
-      <w:proofErr w:type="gramEnd"/>
-      <w:r>
-        <w:rPr>
-          <w:rFonts w:ascii="Consolas" w:hAnsi="Consolas" w:cs="Consolas"/>
-          <w:color w:val="000000"/>
-          <w:sz w:val="16"/>
-          <w:szCs w:val="16"/>
-        </w:rPr>
-        <w:t>mySocket, ID, timeout, destAddr):</w:t>
+        <w:t>(mySocket, ID, timeout, destAddr):</w:t>
       </w:r>
     </w:p>
     <w:p>
@@ -1934,131 +1915,71 @@
           <w:szCs w:val="16"/>
         </w:rPr>
         <w:tab/>
-        <w:t xml:space="preserve">startedSelect = </w:t>
-      </w:r>
-      <w:proofErr w:type="gramStart"/>
-      <w:r>
-        <w:rPr>
-          <w:rFonts w:ascii="Consolas" w:hAnsi="Consolas" w:cs="Consolas"/>
-          <w:color w:val="000000"/>
-          <w:sz w:val="16"/>
-          <w:szCs w:val="16"/>
-        </w:rPr>
-        <w:t>time.time</w:t>
-      </w:r>
-      <w:proofErr w:type="gramEnd"/>
-      <w:r>
-        <w:rPr>
-          <w:rFonts w:ascii="Consolas" w:hAnsi="Consolas" w:cs="Consolas"/>
-          <w:color w:val="000000"/>
-          <w:sz w:val="16"/>
-          <w:szCs w:val="16"/>
-        </w:rPr>
-        <w:t>()</w:t>
-      </w:r>
-    </w:p>
-    <w:p>
-      <w:pPr>
-        <w:autoSpaceDE w:val="0"/>
-        <w:autoSpaceDN w:val="0"/>
-        <w:adjustRightInd w:val="0"/>
-        <w:spacing w:after="0" w:line="240" w:lineRule="auto"/>
-        <w:rPr>
-          <w:rFonts w:ascii="Consolas" w:hAnsi="Consolas" w:cs="Consolas"/>
-          <w:sz w:val="16"/>
-          <w:szCs w:val="16"/>
-        </w:rPr>
-      </w:pPr>
-      <w:r>
-        <w:rPr>
-          <w:rFonts w:ascii="Consolas" w:hAnsi="Consolas" w:cs="Consolas"/>
-          <w:color w:val="000000"/>
-          <w:sz w:val="16"/>
-          <w:szCs w:val="16"/>
-        </w:rPr>
-        <w:tab/>
-      </w:r>
-      <w:r>
-        <w:rPr>
-          <w:rFonts w:ascii="Consolas" w:hAnsi="Consolas" w:cs="Consolas"/>
-          <w:color w:val="000000"/>
-          <w:sz w:val="16"/>
-          <w:szCs w:val="16"/>
-        </w:rPr>
-        <w:tab/>
-        <w:t xml:space="preserve">whatReady = </w:t>
-      </w:r>
-      <w:proofErr w:type="gramStart"/>
-      <w:r>
-        <w:rPr>
-          <w:rFonts w:ascii="Consolas" w:hAnsi="Consolas" w:cs="Consolas"/>
-          <w:color w:val="000000"/>
-          <w:sz w:val="16"/>
-          <w:szCs w:val="16"/>
-        </w:rPr>
-        <w:t>select.select</w:t>
-      </w:r>
-      <w:proofErr w:type="gramEnd"/>
-      <w:r>
-        <w:rPr>
-          <w:rFonts w:ascii="Consolas" w:hAnsi="Consolas" w:cs="Consolas"/>
-          <w:color w:val="000000"/>
-          <w:sz w:val="16"/>
-          <w:szCs w:val="16"/>
-        </w:rPr>
-        <w:t>([mySocket], [], [], timeLeft)</w:t>
-      </w:r>
-    </w:p>
-    <w:p>
-      <w:pPr>
-        <w:autoSpaceDE w:val="0"/>
-        <w:autoSpaceDN w:val="0"/>
-        <w:adjustRightInd w:val="0"/>
-        <w:spacing w:after="0" w:line="240" w:lineRule="auto"/>
-        <w:rPr>
-          <w:rFonts w:ascii="Consolas" w:hAnsi="Consolas" w:cs="Consolas"/>
-          <w:sz w:val="16"/>
-          <w:szCs w:val="16"/>
-        </w:rPr>
-      </w:pPr>
-      <w:r>
-        <w:rPr>
-          <w:rFonts w:ascii="Consolas" w:hAnsi="Consolas" w:cs="Consolas"/>
-          <w:color w:val="000000"/>
-          <w:sz w:val="16"/>
-          <w:szCs w:val="16"/>
-        </w:rPr>
-        <w:tab/>
-      </w:r>
-      <w:r>
-        <w:rPr>
-          <w:rFonts w:ascii="Consolas" w:hAnsi="Consolas" w:cs="Consolas"/>
-          <w:color w:val="000000"/>
-          <w:sz w:val="16"/>
-          <w:szCs w:val="16"/>
-        </w:rPr>
-        <w:tab/>
-        <w:t>howLongInSelect = (</w:t>
-      </w:r>
-      <w:proofErr w:type="gramStart"/>
-      <w:r>
-        <w:rPr>
-          <w:rFonts w:ascii="Consolas" w:hAnsi="Consolas" w:cs="Consolas"/>
-          <w:color w:val="000000"/>
-          <w:sz w:val="16"/>
-          <w:szCs w:val="16"/>
-        </w:rPr>
-        <w:t>time.time</w:t>
-      </w:r>
-      <w:proofErr w:type="gramEnd"/>
-      <w:r>
-        <w:rPr>
-          <w:rFonts w:ascii="Consolas" w:hAnsi="Consolas" w:cs="Consolas"/>
-          <w:color w:val="000000"/>
-          <w:sz w:val="16"/>
-          <w:szCs w:val="16"/>
-        </w:rPr>
-        <w:t>() - startedSelect)</w:t>
+        <w:t>startedSelect = time.time()</w:t>
+      </w:r>
+    </w:p>
+    <w:p>
+      <w:pPr>
+        <w:autoSpaceDE w:val="0"/>
+        <w:autoSpaceDN w:val="0"/>
+        <w:adjustRightInd w:val="0"/>
+        <w:spacing w:after="0" w:line="240" w:lineRule="auto"/>
+        <w:rPr>
+          <w:rFonts w:ascii="Consolas" w:hAnsi="Consolas" w:cs="Consolas"/>
+          <w:sz w:val="16"/>
+          <w:szCs w:val="16"/>
+        </w:rPr>
+      </w:pPr>
+      <w:r>
+        <w:rPr>
+          <w:rFonts w:ascii="Consolas" w:hAnsi="Consolas" w:cs="Consolas"/>
+          <w:color w:val="000000"/>
+          <w:sz w:val="16"/>
+          <w:szCs w:val="16"/>
+        </w:rPr>
+        <w:tab/>
+      </w:r>
+      <w:r>
+        <w:rPr>
+          <w:rFonts w:ascii="Consolas" w:hAnsi="Consolas" w:cs="Consolas"/>
+          <w:color w:val="000000"/>
+          <w:sz w:val="16"/>
+          <w:szCs w:val="16"/>
+        </w:rPr>
+        <w:tab/>
+        <w:t>whatReady = select.select([mySocket], [], [], timeLeft)</w:t>
+      </w:r>
+    </w:p>
+    <w:p>
+      <w:pPr>
+        <w:autoSpaceDE w:val="0"/>
+        <w:autoSpaceDN w:val="0"/>
+        <w:adjustRightInd w:val="0"/>
+        <w:spacing w:after="0" w:line="240" w:lineRule="auto"/>
+        <w:rPr>
+          <w:rFonts w:ascii="Consolas" w:hAnsi="Consolas" w:cs="Consolas"/>
+          <w:sz w:val="16"/>
+          <w:szCs w:val="16"/>
+        </w:rPr>
+      </w:pPr>
+      <w:r>
+        <w:rPr>
+          <w:rFonts w:ascii="Consolas" w:hAnsi="Consolas" w:cs="Consolas"/>
+          <w:color w:val="000000"/>
+          <w:sz w:val="16"/>
+          <w:szCs w:val="16"/>
+        </w:rPr>
+        <w:tab/>
+      </w:r>
+      <w:r>
+        <w:rPr>
+          <w:rFonts w:ascii="Consolas" w:hAnsi="Consolas" w:cs="Consolas"/>
+          <w:color w:val="000000"/>
+          <w:sz w:val="16"/>
+          <w:szCs w:val="16"/>
+        </w:rPr>
+        <w:tab/>
+        <w:t>howLongInSelect = (time.time() - startedSelect)</w:t>
       </w:r>
     </w:p>
     <w:p>
@@ -2107,19 +2028,8 @@
           <w:sz w:val="16"/>
           <w:szCs w:val="16"/>
         </w:rPr>
-        <w:t xml:space="preserve"> </w:t>
-      </w:r>
-      <w:proofErr w:type="gramStart"/>
-      <w:r>
-        <w:rPr>
-          <w:rFonts w:ascii="Consolas" w:hAnsi="Consolas" w:cs="Consolas"/>
-          <w:color w:val="000000"/>
-          <w:sz w:val="16"/>
-          <w:szCs w:val="16"/>
-        </w:rPr>
-        <w:t>whatReady[</w:t>
-      </w:r>
-      <w:proofErr w:type="gramEnd"/>
+        <w:t xml:space="preserve"> whatReady[</w:t>
+      </w:r>
       <w:r>
         <w:rPr>
           <w:rFonts w:ascii="Consolas" w:hAnsi="Consolas" w:cs="Consolas"/>
@@ -2268,27 +2178,7 @@
           <w:szCs w:val="16"/>
         </w:rPr>
         <w:tab/>
-        <w:t xml:space="preserve">timeReceived = </w:t>
-      </w:r>
-      <w:proofErr w:type="gramStart"/>
-      <w:r>
-        <w:rPr>
-          <w:rFonts w:ascii="Consolas" w:hAnsi="Consolas" w:cs="Consolas"/>
-          <w:color w:val="000000"/>
-          <w:sz w:val="16"/>
-          <w:szCs w:val="16"/>
-        </w:rPr>
-        <w:t>time.time</w:t>
-      </w:r>
-      <w:proofErr w:type="gramEnd"/>
-      <w:r>
-        <w:rPr>
-          <w:rFonts w:ascii="Consolas" w:hAnsi="Consolas" w:cs="Consolas"/>
-          <w:color w:val="000000"/>
-          <w:sz w:val="16"/>
-          <w:szCs w:val="16"/>
-        </w:rPr>
-        <w:t xml:space="preserve">() </w:t>
+        <w:t xml:space="preserve">timeReceived = time.time() </w:t>
       </w:r>
     </w:p>
     <w:p>
@@ -2518,8 +2408,6 @@
         </w:rPr>
         <w:tab/>
       </w:r>
-      <w:bookmarkStart w:id="0" w:name="_GoBack"/>
-      <w:bookmarkEnd w:id="0"/>
     </w:p>
     <w:p>
       <w:pPr>
@@ -2733,7 +2621,6 @@
         </w:rPr>
         <w:t xml:space="preserve"> </w:t>
       </w:r>
-      <w:proofErr w:type="gramStart"/>
       <w:r>
         <w:rPr>
           <w:rFonts w:ascii="Consolas" w:hAnsi="Consolas" w:cs="Consolas"/>
@@ -2752,17 +2639,7 @@
           <w:sz w:val="16"/>
           <w:szCs w:val="16"/>
         </w:rPr>
-        <w:t>(</w:t>
-      </w:r>
-      <w:proofErr w:type="gramEnd"/>
-      <w:r>
-        <w:rPr>
-          <w:rFonts w:ascii="Consolas" w:hAnsi="Consolas" w:cs="Consolas"/>
-          <w:color w:val="000000"/>
-          <w:sz w:val="16"/>
-          <w:szCs w:val="16"/>
-        </w:rPr>
-        <w:t>mySocket, destAddr, ID):</w:t>
+        <w:t>(mySocket, destAddr, ID):</w:t>
       </w:r>
     </w:p>
     <w:p>
@@ -2932,27 +2809,7 @@
           <w:szCs w:val="16"/>
         </w:rPr>
         <w:tab/>
-        <w:t xml:space="preserve">header = </w:t>
-      </w:r>
-      <w:proofErr w:type="gramStart"/>
-      <w:r>
-        <w:rPr>
-          <w:rFonts w:ascii="Consolas" w:hAnsi="Consolas" w:cs="Consolas"/>
-          <w:color w:val="000000"/>
-          <w:sz w:val="16"/>
-          <w:szCs w:val="16"/>
-        </w:rPr>
-        <w:t>struct.pack</w:t>
-      </w:r>
-      <w:proofErr w:type="gramEnd"/>
-      <w:r>
-        <w:rPr>
-          <w:rFonts w:ascii="Consolas" w:hAnsi="Consolas" w:cs="Consolas"/>
-          <w:color w:val="000000"/>
-          <w:sz w:val="16"/>
-          <w:szCs w:val="16"/>
-        </w:rPr>
-        <w:t>(</w:t>
+        <w:t>header = struct.pack(</w:t>
       </w:r>
       <w:r>
         <w:rPr>
@@ -3031,27 +2888,7 @@
           <w:szCs w:val="16"/>
         </w:rPr>
         <w:tab/>
-        <w:t xml:space="preserve">data = </w:t>
-      </w:r>
-      <w:proofErr w:type="gramStart"/>
-      <w:r>
-        <w:rPr>
-          <w:rFonts w:ascii="Consolas" w:hAnsi="Consolas" w:cs="Consolas"/>
-          <w:color w:val="000000"/>
-          <w:sz w:val="16"/>
-          <w:szCs w:val="16"/>
-        </w:rPr>
-        <w:t>struct.pack</w:t>
-      </w:r>
-      <w:proofErr w:type="gramEnd"/>
-      <w:r>
-        <w:rPr>
-          <w:rFonts w:ascii="Consolas" w:hAnsi="Consolas" w:cs="Consolas"/>
-          <w:color w:val="000000"/>
-          <w:sz w:val="16"/>
-          <w:szCs w:val="16"/>
-        </w:rPr>
-        <w:t>(</w:t>
+        <w:t>data = struct.pack(</w:t>
       </w:r>
       <w:r>
         <w:rPr>
@@ -3138,27 +2975,7 @@
           <w:szCs w:val="16"/>
         </w:rPr>
         <w:tab/>
-        <w:t xml:space="preserve">myChecksum = </w:t>
-      </w:r>
-      <w:proofErr w:type="gramStart"/>
-      <w:r>
-        <w:rPr>
-          <w:rFonts w:ascii="Consolas" w:hAnsi="Consolas" w:cs="Consolas"/>
-          <w:color w:val="000000"/>
-          <w:sz w:val="16"/>
-          <w:szCs w:val="16"/>
-        </w:rPr>
-        <w:t>checksum(</w:t>
-      </w:r>
-      <w:proofErr w:type="gramEnd"/>
-      <w:r>
-        <w:rPr>
-          <w:rFonts w:ascii="Consolas" w:hAnsi="Consolas" w:cs="Consolas"/>
-          <w:color w:val="000000"/>
-          <w:sz w:val="16"/>
-          <w:szCs w:val="16"/>
-        </w:rPr>
-        <w:t xml:space="preserve">str(header + data)) </w:t>
+        <w:t xml:space="preserve">myChecksum = checksum(str(header + data)) </w:t>
       </w:r>
     </w:p>
     <w:p>
@@ -3251,27 +3068,7 @@
           <w:sz w:val="16"/>
           <w:szCs w:val="16"/>
         </w:rPr>
-        <w:t xml:space="preserve"> </w:t>
-      </w:r>
-      <w:proofErr w:type="gramStart"/>
-      <w:r>
-        <w:rPr>
-          <w:rFonts w:ascii="Consolas" w:hAnsi="Consolas" w:cs="Consolas"/>
-          <w:color w:val="000000"/>
-          <w:sz w:val="16"/>
-          <w:szCs w:val="16"/>
-        </w:rPr>
-        <w:t>sys.platform</w:t>
-      </w:r>
-      <w:proofErr w:type="gramEnd"/>
-      <w:r>
-        <w:rPr>
-          <w:rFonts w:ascii="Consolas" w:hAnsi="Consolas" w:cs="Consolas"/>
-          <w:color w:val="000000"/>
-          <w:sz w:val="16"/>
-          <w:szCs w:val="16"/>
-        </w:rPr>
-        <w:t xml:space="preserve"> == </w:t>
+        <w:t xml:space="preserve"> sys.platform == </w:t>
       </w:r>
       <w:r>
         <w:rPr>
@@ -3516,27 +3313,7 @@
           <w:szCs w:val="16"/>
         </w:rPr>
         <w:tab/>
-        <w:t xml:space="preserve">header = </w:t>
-      </w:r>
-      <w:proofErr w:type="gramStart"/>
-      <w:r>
-        <w:rPr>
-          <w:rFonts w:ascii="Consolas" w:hAnsi="Consolas" w:cs="Consolas"/>
-          <w:color w:val="000000"/>
-          <w:sz w:val="16"/>
-          <w:szCs w:val="16"/>
-        </w:rPr>
-        <w:t>struct.pack</w:t>
-      </w:r>
-      <w:proofErr w:type="gramEnd"/>
-      <w:r>
-        <w:rPr>
-          <w:rFonts w:ascii="Consolas" w:hAnsi="Consolas" w:cs="Consolas"/>
-          <w:color w:val="000000"/>
-          <w:sz w:val="16"/>
-          <w:szCs w:val="16"/>
-        </w:rPr>
-        <w:t>(</w:t>
+        <w:t>header = struct.pack(</w:t>
       </w:r>
       <w:r>
         <w:rPr>
@@ -3795,7 +3572,6 @@
         </w:rPr>
         <w:t xml:space="preserve"> </w:t>
       </w:r>
-      <w:proofErr w:type="gramStart"/>
       <w:r>
         <w:rPr>
           <w:rFonts w:ascii="Consolas" w:hAnsi="Consolas" w:cs="Consolas"/>
@@ -3814,17 +3590,7 @@
           <w:sz w:val="16"/>
           <w:szCs w:val="16"/>
         </w:rPr>
-        <w:t>(</w:t>
-      </w:r>
-      <w:proofErr w:type="gramEnd"/>
-      <w:r>
-        <w:rPr>
-          <w:rFonts w:ascii="Consolas" w:hAnsi="Consolas" w:cs="Consolas"/>
-          <w:color w:val="000000"/>
-          <w:sz w:val="16"/>
-          <w:szCs w:val="16"/>
-        </w:rPr>
-        <w:t xml:space="preserve">destAddr, timeout): </w:t>
+        <w:t xml:space="preserve">(destAddr, timeout): </w:t>
       </w:r>
     </w:p>
     <w:p>
@@ -3934,92 +3700,52 @@
           <w:szCs w:val="16"/>
         </w:rPr>
         <w:tab/>
-        <w:t xml:space="preserve">mySocket = </w:t>
-      </w:r>
-      <w:proofErr w:type="gramStart"/>
-      <w:r>
-        <w:rPr>
-          <w:rFonts w:ascii="Consolas" w:hAnsi="Consolas" w:cs="Consolas"/>
-          <w:color w:val="000000"/>
-          <w:sz w:val="16"/>
-          <w:szCs w:val="16"/>
-        </w:rPr>
-        <w:t>socket(</w:t>
-      </w:r>
-      <w:proofErr w:type="gramEnd"/>
-      <w:r>
-        <w:rPr>
-          <w:rFonts w:ascii="Consolas" w:hAnsi="Consolas" w:cs="Consolas"/>
-          <w:color w:val="000000"/>
-          <w:sz w:val="16"/>
-          <w:szCs w:val="16"/>
-        </w:rPr>
-        <w:t>AF_INET, SOCK_RAW, icmp)</w:t>
-      </w:r>
-    </w:p>
-    <w:p>
-      <w:pPr>
-        <w:autoSpaceDE w:val="0"/>
-        <w:autoSpaceDN w:val="0"/>
-        <w:adjustRightInd w:val="0"/>
-        <w:spacing w:after="0" w:line="240" w:lineRule="auto"/>
-        <w:rPr>
-          <w:rFonts w:ascii="Consolas" w:hAnsi="Consolas" w:cs="Consolas"/>
-          <w:sz w:val="16"/>
-          <w:szCs w:val="16"/>
-        </w:rPr>
-      </w:pPr>
-      <w:r>
-        <w:rPr>
-          <w:rFonts w:ascii="Consolas" w:hAnsi="Consolas" w:cs="Consolas"/>
-          <w:color w:val="000000"/>
-          <w:sz w:val="16"/>
-          <w:szCs w:val="16"/>
-        </w:rPr>
-        <w:tab/>
-      </w:r>
-    </w:p>
-    <w:p>
-      <w:pPr>
-        <w:autoSpaceDE w:val="0"/>
-        <w:autoSpaceDN w:val="0"/>
-        <w:adjustRightInd w:val="0"/>
-        <w:spacing w:after="0" w:line="240" w:lineRule="auto"/>
-        <w:rPr>
-          <w:rFonts w:ascii="Consolas" w:hAnsi="Consolas" w:cs="Consolas"/>
-          <w:sz w:val="16"/>
-          <w:szCs w:val="16"/>
-        </w:rPr>
-      </w:pPr>
-      <w:r>
-        <w:rPr>
-          <w:rFonts w:ascii="Consolas" w:hAnsi="Consolas" w:cs="Consolas"/>
-          <w:color w:val="000000"/>
-          <w:sz w:val="16"/>
-          <w:szCs w:val="16"/>
-        </w:rPr>
-        <w:tab/>
-        <w:t xml:space="preserve">myID = </w:t>
-      </w:r>
-      <w:proofErr w:type="gramStart"/>
-      <w:r>
-        <w:rPr>
-          <w:rFonts w:ascii="Consolas" w:hAnsi="Consolas" w:cs="Consolas"/>
-          <w:color w:val="000000"/>
-          <w:sz w:val="16"/>
-          <w:szCs w:val="16"/>
-        </w:rPr>
-        <w:t>os.getpid</w:t>
-      </w:r>
-      <w:proofErr w:type="gramEnd"/>
-      <w:r>
-        <w:rPr>
-          <w:rFonts w:ascii="Consolas" w:hAnsi="Consolas" w:cs="Consolas"/>
-          <w:color w:val="000000"/>
-          <w:sz w:val="16"/>
-          <w:szCs w:val="16"/>
-        </w:rPr>
-        <w:t xml:space="preserve">() &amp; </w:t>
+        <w:t>mySocket = socket(AF_INET, SOCK_RAW, icmp)</w:t>
+      </w:r>
+    </w:p>
+    <w:p>
+      <w:pPr>
+        <w:autoSpaceDE w:val="0"/>
+        <w:autoSpaceDN w:val="0"/>
+        <w:adjustRightInd w:val="0"/>
+        <w:spacing w:after="0" w:line="240" w:lineRule="auto"/>
+        <w:rPr>
+          <w:rFonts w:ascii="Consolas" w:hAnsi="Consolas" w:cs="Consolas"/>
+          <w:sz w:val="16"/>
+          <w:szCs w:val="16"/>
+        </w:rPr>
+      </w:pPr>
+      <w:r>
+        <w:rPr>
+          <w:rFonts w:ascii="Consolas" w:hAnsi="Consolas" w:cs="Consolas"/>
+          <w:color w:val="000000"/>
+          <w:sz w:val="16"/>
+          <w:szCs w:val="16"/>
+        </w:rPr>
+        <w:tab/>
+      </w:r>
+    </w:p>
+    <w:p>
+      <w:pPr>
+        <w:autoSpaceDE w:val="0"/>
+        <w:autoSpaceDN w:val="0"/>
+        <w:adjustRightInd w:val="0"/>
+        <w:spacing w:after="0" w:line="240" w:lineRule="auto"/>
+        <w:rPr>
+          <w:rFonts w:ascii="Consolas" w:hAnsi="Consolas" w:cs="Consolas"/>
+          <w:sz w:val="16"/>
+          <w:szCs w:val="16"/>
+        </w:rPr>
+      </w:pPr>
+      <w:r>
+        <w:rPr>
+          <w:rFonts w:ascii="Consolas" w:hAnsi="Consolas" w:cs="Consolas"/>
+          <w:color w:val="000000"/>
+          <w:sz w:val="16"/>
+          <w:szCs w:val="16"/>
+        </w:rPr>
+        <w:tab/>
+        <w:t xml:space="preserve">myID = os.getpid() &amp; </w:t>
       </w:r>
       <w:r>
         <w:rPr>
@@ -4069,69 +3795,30 @@
           <w:szCs w:val="16"/>
         </w:rPr>
         <w:tab/>
-      </w:r>
-      <w:proofErr w:type="gramStart"/>
-      <w:r>
-        <w:rPr>
-          <w:rFonts w:ascii="Consolas" w:hAnsi="Consolas" w:cs="Consolas"/>
-          <w:color w:val="000000"/>
-          <w:sz w:val="16"/>
-          <w:szCs w:val="16"/>
-        </w:rPr>
-        <w:t>sendOnePing(</w:t>
-      </w:r>
-      <w:proofErr w:type="gramEnd"/>
-      <w:r>
-        <w:rPr>
-          <w:rFonts w:ascii="Consolas" w:hAnsi="Consolas" w:cs="Consolas"/>
-          <w:color w:val="000000"/>
-          <w:sz w:val="16"/>
-          <w:szCs w:val="16"/>
-        </w:rPr>
-        <w:t>mySocket, destAddr, myID)</w:t>
-      </w:r>
-    </w:p>
-    <w:p>
-      <w:pPr>
-        <w:autoSpaceDE w:val="0"/>
-        <w:autoSpaceDN w:val="0"/>
-        <w:adjustRightInd w:val="0"/>
-        <w:spacing w:after="0" w:line="240" w:lineRule="auto"/>
-        <w:rPr>
-          <w:rFonts w:ascii="Consolas" w:hAnsi="Consolas" w:cs="Consolas"/>
-          <w:sz w:val="16"/>
-          <w:szCs w:val="16"/>
-        </w:rPr>
-      </w:pPr>
-      <w:r>
-        <w:rPr>
-          <w:rFonts w:ascii="Consolas" w:hAnsi="Consolas" w:cs="Consolas"/>
-          <w:color w:val="000000"/>
-          <w:sz w:val="16"/>
-          <w:szCs w:val="16"/>
-        </w:rPr>
-        <w:tab/>
-        <w:t xml:space="preserve">delay = </w:t>
-      </w:r>
-      <w:proofErr w:type="gramStart"/>
-      <w:r>
-        <w:rPr>
-          <w:rFonts w:ascii="Consolas" w:hAnsi="Consolas" w:cs="Consolas"/>
-          <w:color w:val="000000"/>
-          <w:sz w:val="16"/>
-          <w:szCs w:val="16"/>
-        </w:rPr>
-        <w:t>receiveOnePing(</w:t>
-      </w:r>
-      <w:proofErr w:type="gramEnd"/>
-      <w:r>
-        <w:rPr>
-          <w:rFonts w:ascii="Consolas" w:hAnsi="Consolas" w:cs="Consolas"/>
-          <w:color w:val="000000"/>
-          <w:sz w:val="16"/>
-          <w:szCs w:val="16"/>
-        </w:rPr>
-        <w:t>mySocket, myID, timeout, destAddr)</w:t>
+        <w:t>sendOnePing(mySocket, destAddr, myID)</w:t>
+      </w:r>
+    </w:p>
+    <w:p>
+      <w:pPr>
+        <w:autoSpaceDE w:val="0"/>
+        <w:autoSpaceDN w:val="0"/>
+        <w:adjustRightInd w:val="0"/>
+        <w:spacing w:after="0" w:line="240" w:lineRule="auto"/>
+        <w:rPr>
+          <w:rFonts w:ascii="Consolas" w:hAnsi="Consolas" w:cs="Consolas"/>
+          <w:sz w:val="16"/>
+          <w:szCs w:val="16"/>
+        </w:rPr>
+      </w:pPr>
+      <w:r>
+        <w:rPr>
+          <w:rFonts w:ascii="Consolas" w:hAnsi="Consolas" w:cs="Consolas"/>
+          <w:color w:val="000000"/>
+          <w:sz w:val="16"/>
+          <w:szCs w:val="16"/>
+        </w:rPr>
+        <w:tab/>
+        <w:t>delay = receiveOnePing(mySocket, myID, timeout, destAddr)</w:t>
       </w:r>
     </w:p>
     <w:p>
@@ -4262,7 +3949,6 @@
         </w:rPr>
         <w:t xml:space="preserve"> </w:t>
       </w:r>
-      <w:proofErr w:type="gramStart"/>
       <w:r>
         <w:rPr>
           <w:rFonts w:ascii="Consolas" w:hAnsi="Consolas" w:cs="Consolas"/>
@@ -4281,163 +3967,151 @@
           <w:sz w:val="16"/>
           <w:szCs w:val="16"/>
         </w:rPr>
+        <w:t>(host, timeout=</w:t>
+      </w:r>
+      <w:r>
+        <w:rPr>
+          <w:rFonts w:ascii="Consolas" w:hAnsi="Consolas" w:cs="Consolas"/>
+          <w:color w:val="800000"/>
+          <w:sz w:val="16"/>
+          <w:szCs w:val="16"/>
+        </w:rPr>
+        <w:t>1</w:t>
+      </w:r>
+      <w:r>
+        <w:rPr>
+          <w:rFonts w:ascii="Consolas" w:hAnsi="Consolas" w:cs="Consolas"/>
+          <w:color w:val="000000"/>
+          <w:sz w:val="16"/>
+          <w:szCs w:val="16"/>
+        </w:rPr>
+        <w:t>):</w:t>
+      </w:r>
+    </w:p>
+    <w:p>
+      <w:pPr>
+        <w:autoSpaceDE w:val="0"/>
+        <w:autoSpaceDN w:val="0"/>
+        <w:adjustRightInd w:val="0"/>
+        <w:spacing w:after="0" w:line="240" w:lineRule="auto"/>
+        <w:rPr>
+          <w:rFonts w:ascii="Consolas" w:hAnsi="Consolas" w:cs="Consolas"/>
+          <w:sz w:val="16"/>
+          <w:szCs w:val="16"/>
+        </w:rPr>
+      </w:pPr>
+      <w:r>
+        <w:rPr>
+          <w:rFonts w:ascii="Consolas" w:hAnsi="Consolas" w:cs="Consolas"/>
+          <w:color w:val="000000"/>
+          <w:sz w:val="16"/>
+          <w:szCs w:val="16"/>
+        </w:rPr>
+        <w:tab/>
+      </w:r>
+      <w:r>
+        <w:rPr>
+          <w:rFonts w:ascii="Consolas" w:hAnsi="Consolas" w:cs="Consolas"/>
+          <w:color w:val="3F7F5F"/>
+          <w:sz w:val="16"/>
+          <w:szCs w:val="16"/>
+        </w:rPr>
+        <w:t># timeout=1 means: If one second goes by without a reply from the server,</w:t>
+      </w:r>
+    </w:p>
+    <w:p>
+      <w:pPr>
+        <w:autoSpaceDE w:val="0"/>
+        <w:autoSpaceDN w:val="0"/>
+        <w:adjustRightInd w:val="0"/>
+        <w:spacing w:after="0" w:line="240" w:lineRule="auto"/>
+        <w:rPr>
+          <w:rFonts w:ascii="Consolas" w:hAnsi="Consolas" w:cs="Consolas"/>
+          <w:sz w:val="16"/>
+          <w:szCs w:val="16"/>
+        </w:rPr>
+      </w:pPr>
+      <w:r>
+        <w:rPr>
+          <w:rFonts w:ascii="Consolas" w:hAnsi="Consolas" w:cs="Consolas"/>
+          <w:color w:val="000000"/>
+          <w:sz w:val="16"/>
+          <w:szCs w:val="16"/>
+        </w:rPr>
+        <w:tab/>
+      </w:r>
+      <w:r>
+        <w:rPr>
+          <w:rFonts w:ascii="Consolas" w:hAnsi="Consolas" w:cs="Consolas"/>
+          <w:color w:val="3F7F5F"/>
+          <w:sz w:val="16"/>
+          <w:szCs w:val="16"/>
+        </w:rPr>
+        <w:t># the client assumes that either the client's ping or the server's pong is lost</w:t>
+      </w:r>
+    </w:p>
+    <w:p>
+      <w:pPr>
+        <w:autoSpaceDE w:val="0"/>
+        <w:autoSpaceDN w:val="0"/>
+        <w:adjustRightInd w:val="0"/>
+        <w:spacing w:after="0" w:line="240" w:lineRule="auto"/>
+        <w:rPr>
+          <w:rFonts w:ascii="Consolas" w:hAnsi="Consolas" w:cs="Consolas"/>
+          <w:sz w:val="16"/>
+          <w:szCs w:val="16"/>
+        </w:rPr>
+      </w:pPr>
+      <w:r>
+        <w:rPr>
+          <w:rFonts w:ascii="Consolas" w:hAnsi="Consolas" w:cs="Consolas"/>
+          <w:color w:val="000000"/>
+          <w:sz w:val="16"/>
+          <w:szCs w:val="16"/>
+        </w:rPr>
+        <w:tab/>
+        <w:t>dest = gethostbyname(host)</w:t>
+      </w:r>
+    </w:p>
+    <w:p>
+      <w:pPr>
+        <w:autoSpaceDE w:val="0"/>
+        <w:autoSpaceDN w:val="0"/>
+        <w:adjustRightInd w:val="0"/>
+        <w:spacing w:after="0" w:line="240" w:lineRule="auto"/>
+        <w:rPr>
+          <w:rFonts w:ascii="Consolas" w:hAnsi="Consolas" w:cs="Consolas"/>
+          <w:sz w:val="16"/>
+          <w:szCs w:val="16"/>
+        </w:rPr>
+      </w:pPr>
+      <w:r>
+        <w:rPr>
+          <w:rFonts w:ascii="Consolas" w:hAnsi="Consolas" w:cs="Consolas"/>
+          <w:color w:val="000000"/>
+          <w:sz w:val="16"/>
+          <w:szCs w:val="16"/>
+        </w:rPr>
+        <w:tab/>
+      </w:r>
+      <w:r>
+        <w:rPr>
+          <w:rFonts w:ascii="Consolas" w:hAnsi="Consolas" w:cs="Consolas"/>
+          <w:color w:val="0000FF"/>
+          <w:sz w:val="16"/>
+          <w:szCs w:val="16"/>
+        </w:rPr>
+        <w:t>print</w:t>
+      </w:r>
+      <w:r>
+        <w:rPr>
+          <w:rFonts w:ascii="Consolas" w:hAnsi="Consolas" w:cs="Consolas"/>
+          <w:color w:val="000000"/>
+          <w:sz w:val="16"/>
+          <w:szCs w:val="16"/>
+        </w:rPr>
         <w:t>(</w:t>
       </w:r>
-      <w:proofErr w:type="gramEnd"/>
-      <w:r>
-        <w:rPr>
-          <w:rFonts w:ascii="Consolas" w:hAnsi="Consolas" w:cs="Consolas"/>
-          <w:color w:val="000000"/>
-          <w:sz w:val="16"/>
-          <w:szCs w:val="16"/>
-        </w:rPr>
-        <w:t>host, timeout=</w:t>
-      </w:r>
-      <w:r>
-        <w:rPr>
-          <w:rFonts w:ascii="Consolas" w:hAnsi="Consolas" w:cs="Consolas"/>
-          <w:color w:val="800000"/>
-          <w:sz w:val="16"/>
-          <w:szCs w:val="16"/>
-        </w:rPr>
-        <w:t>1</w:t>
-      </w:r>
-      <w:r>
-        <w:rPr>
-          <w:rFonts w:ascii="Consolas" w:hAnsi="Consolas" w:cs="Consolas"/>
-          <w:color w:val="000000"/>
-          <w:sz w:val="16"/>
-          <w:szCs w:val="16"/>
-        </w:rPr>
-        <w:t>):</w:t>
-      </w:r>
-    </w:p>
-    <w:p>
-      <w:pPr>
-        <w:autoSpaceDE w:val="0"/>
-        <w:autoSpaceDN w:val="0"/>
-        <w:adjustRightInd w:val="0"/>
-        <w:spacing w:after="0" w:line="240" w:lineRule="auto"/>
-        <w:rPr>
-          <w:rFonts w:ascii="Consolas" w:hAnsi="Consolas" w:cs="Consolas"/>
-          <w:sz w:val="16"/>
-          <w:szCs w:val="16"/>
-        </w:rPr>
-      </w:pPr>
-      <w:r>
-        <w:rPr>
-          <w:rFonts w:ascii="Consolas" w:hAnsi="Consolas" w:cs="Consolas"/>
-          <w:color w:val="000000"/>
-          <w:sz w:val="16"/>
-          <w:szCs w:val="16"/>
-        </w:rPr>
-        <w:tab/>
-      </w:r>
-      <w:r>
-        <w:rPr>
-          <w:rFonts w:ascii="Consolas" w:hAnsi="Consolas" w:cs="Consolas"/>
-          <w:color w:val="3F7F5F"/>
-          <w:sz w:val="16"/>
-          <w:szCs w:val="16"/>
-        </w:rPr>
-        <w:t># timeout=1 means: If one second goes by without a reply from the server,</w:t>
-      </w:r>
-    </w:p>
-    <w:p>
-      <w:pPr>
-        <w:autoSpaceDE w:val="0"/>
-        <w:autoSpaceDN w:val="0"/>
-        <w:adjustRightInd w:val="0"/>
-        <w:spacing w:after="0" w:line="240" w:lineRule="auto"/>
-        <w:rPr>
-          <w:rFonts w:ascii="Consolas" w:hAnsi="Consolas" w:cs="Consolas"/>
-          <w:sz w:val="16"/>
-          <w:szCs w:val="16"/>
-        </w:rPr>
-      </w:pPr>
-      <w:r>
-        <w:rPr>
-          <w:rFonts w:ascii="Consolas" w:hAnsi="Consolas" w:cs="Consolas"/>
-          <w:color w:val="000000"/>
-          <w:sz w:val="16"/>
-          <w:szCs w:val="16"/>
-        </w:rPr>
-        <w:tab/>
-      </w:r>
-      <w:r>
-        <w:rPr>
-          <w:rFonts w:ascii="Consolas" w:hAnsi="Consolas" w:cs="Consolas"/>
-          <w:color w:val="3F7F5F"/>
-          <w:sz w:val="16"/>
-          <w:szCs w:val="16"/>
-        </w:rPr>
-        <w:t># the client assumes that either the client's ping or the server's pong is lost</w:t>
-      </w:r>
-    </w:p>
-    <w:p>
-      <w:pPr>
-        <w:autoSpaceDE w:val="0"/>
-        <w:autoSpaceDN w:val="0"/>
-        <w:adjustRightInd w:val="0"/>
-        <w:spacing w:after="0" w:line="240" w:lineRule="auto"/>
-        <w:rPr>
-          <w:rFonts w:ascii="Consolas" w:hAnsi="Consolas" w:cs="Consolas"/>
-          <w:sz w:val="16"/>
-          <w:szCs w:val="16"/>
-        </w:rPr>
-      </w:pPr>
-      <w:r>
-        <w:rPr>
-          <w:rFonts w:ascii="Consolas" w:hAnsi="Consolas" w:cs="Consolas"/>
-          <w:color w:val="000000"/>
-          <w:sz w:val="16"/>
-          <w:szCs w:val="16"/>
-        </w:rPr>
-        <w:tab/>
-        <w:t>dest = gethostbyname(host)</w:t>
-      </w:r>
-    </w:p>
-    <w:p>
-      <w:pPr>
-        <w:autoSpaceDE w:val="0"/>
-        <w:autoSpaceDN w:val="0"/>
-        <w:adjustRightInd w:val="0"/>
-        <w:spacing w:after="0" w:line="240" w:lineRule="auto"/>
-        <w:rPr>
-          <w:rFonts w:ascii="Consolas" w:hAnsi="Consolas" w:cs="Consolas"/>
-          <w:sz w:val="16"/>
-          <w:szCs w:val="16"/>
-        </w:rPr>
-      </w:pPr>
-      <w:r>
-        <w:rPr>
-          <w:rFonts w:ascii="Consolas" w:hAnsi="Consolas" w:cs="Consolas"/>
-          <w:color w:val="000000"/>
-          <w:sz w:val="16"/>
-          <w:szCs w:val="16"/>
-        </w:rPr>
-        <w:tab/>
-      </w:r>
-      <w:proofErr w:type="gramStart"/>
-      <w:r>
-        <w:rPr>
-          <w:rFonts w:ascii="Consolas" w:hAnsi="Consolas" w:cs="Consolas"/>
-          <w:color w:val="0000FF"/>
-          <w:sz w:val="16"/>
-          <w:szCs w:val="16"/>
-        </w:rPr>
-        <w:t>print</w:t>
-      </w:r>
-      <w:r>
-        <w:rPr>
-          <w:rFonts w:ascii="Consolas" w:hAnsi="Consolas" w:cs="Consolas"/>
-          <w:color w:val="000000"/>
-          <w:sz w:val="16"/>
-          <w:szCs w:val="16"/>
-        </w:rPr>
-        <w:t>(</w:t>
-      </w:r>
-      <w:proofErr w:type="gramEnd"/>
       <w:r>
         <w:rPr>
           <w:rFonts w:ascii="Consolas" w:hAnsi="Consolas" w:cs="Consolas"/>
@@ -4500,7 +4174,6 @@
         </w:rPr>
         <w:tab/>
       </w:r>
-      <w:proofErr w:type="gramStart"/>
       <w:r>
         <w:rPr>
           <w:rFonts w:ascii="Consolas" w:hAnsi="Consolas" w:cs="Consolas"/>
@@ -4519,7 +4192,6 @@
         </w:rPr>
         <w:t>(</w:t>
       </w:r>
-      <w:proofErr w:type="gramEnd"/>
       <w:r>
         <w:rPr>
           <w:rFonts w:ascii="Consolas" w:hAnsi="Consolas" w:cs="Consolas"/>
@@ -4611,7 +4283,6 @@
         </w:rPr>
         <w:t xml:space="preserve"> </w:t>
       </w:r>
-      <w:proofErr w:type="gramStart"/>
       <w:r>
         <w:rPr>
           <w:rFonts w:ascii="Consolas" w:hAnsi="Consolas" w:cs="Consolas"/>
@@ -4628,69 +4299,39 @@
           <w:sz w:val="16"/>
           <w:szCs w:val="16"/>
         </w:rPr>
-        <w:t xml:space="preserve"> :</w:t>
-      </w:r>
-      <w:proofErr w:type="gramEnd"/>
-      <w:r>
-        <w:rPr>
-          <w:rFonts w:ascii="Consolas" w:hAnsi="Consolas" w:cs="Consolas"/>
-          <w:color w:val="000000"/>
-          <w:sz w:val="16"/>
-          <w:szCs w:val="16"/>
-        </w:rPr>
-        <w:t xml:space="preserve">  </w:t>
-      </w:r>
-    </w:p>
-    <w:p>
-      <w:pPr>
-        <w:autoSpaceDE w:val="0"/>
-        <w:autoSpaceDN w:val="0"/>
-        <w:adjustRightInd w:val="0"/>
-        <w:spacing w:after="0" w:line="240" w:lineRule="auto"/>
-        <w:rPr>
-          <w:rFonts w:ascii="Consolas" w:hAnsi="Consolas" w:cs="Consolas"/>
-          <w:sz w:val="16"/>
-          <w:szCs w:val="16"/>
-        </w:rPr>
-      </w:pPr>
-      <w:r>
-        <w:rPr>
-          <w:rFonts w:ascii="Consolas" w:hAnsi="Consolas" w:cs="Consolas"/>
-          <w:color w:val="000000"/>
-          <w:sz w:val="16"/>
-          <w:szCs w:val="16"/>
-        </w:rPr>
-        <w:tab/>
-      </w:r>
-      <w:r>
-        <w:rPr>
-          <w:rFonts w:ascii="Consolas" w:hAnsi="Consolas" w:cs="Consolas"/>
-          <w:color w:val="000000"/>
-          <w:sz w:val="16"/>
-          <w:szCs w:val="16"/>
-        </w:rPr>
-        <w:tab/>
-        <w:t xml:space="preserve">delay = </w:t>
-      </w:r>
-      <w:proofErr w:type="gramStart"/>
-      <w:r>
-        <w:rPr>
-          <w:rFonts w:ascii="Consolas" w:hAnsi="Consolas" w:cs="Consolas"/>
-          <w:color w:val="000000"/>
-          <w:sz w:val="16"/>
-          <w:szCs w:val="16"/>
-        </w:rPr>
-        <w:t>doOnePing(</w:t>
-      </w:r>
-      <w:proofErr w:type="gramEnd"/>
-      <w:r>
-        <w:rPr>
-          <w:rFonts w:ascii="Consolas" w:hAnsi="Consolas" w:cs="Consolas"/>
-          <w:color w:val="000000"/>
-          <w:sz w:val="16"/>
-          <w:szCs w:val="16"/>
-        </w:rPr>
-        <w:t>dest, timeout)</w:t>
+        <w:t xml:space="preserve"> :  </w:t>
+      </w:r>
+    </w:p>
+    <w:p>
+      <w:pPr>
+        <w:autoSpaceDE w:val="0"/>
+        <w:autoSpaceDN w:val="0"/>
+        <w:adjustRightInd w:val="0"/>
+        <w:spacing w:after="0" w:line="240" w:lineRule="auto"/>
+        <w:rPr>
+          <w:rFonts w:ascii="Consolas" w:hAnsi="Consolas" w:cs="Consolas"/>
+          <w:sz w:val="16"/>
+          <w:szCs w:val="16"/>
+        </w:rPr>
+      </w:pPr>
+      <w:r>
+        <w:rPr>
+          <w:rFonts w:ascii="Consolas" w:hAnsi="Consolas" w:cs="Consolas"/>
+          <w:color w:val="000000"/>
+          <w:sz w:val="16"/>
+          <w:szCs w:val="16"/>
+        </w:rPr>
+        <w:tab/>
+      </w:r>
+      <w:r>
+        <w:rPr>
+          <w:rFonts w:ascii="Consolas" w:hAnsi="Consolas" w:cs="Consolas"/>
+          <w:color w:val="000000"/>
+          <w:sz w:val="16"/>
+          <w:szCs w:val="16"/>
+        </w:rPr>
+        <w:tab/>
+        <w:t>delay = doOnePing(dest, timeout)</w:t>
       </w:r>
     </w:p>
     <w:p>
@@ -4771,26 +4412,7 @@
           <w:szCs w:val="16"/>
         </w:rPr>
         <w:tab/>
-      </w:r>
-      <w:proofErr w:type="gramStart"/>
-      <w:r>
-        <w:rPr>
-          <w:rFonts w:ascii="Consolas" w:hAnsi="Consolas" w:cs="Consolas"/>
-          <w:color w:val="000000"/>
-          <w:sz w:val="16"/>
-          <w:szCs w:val="16"/>
-        </w:rPr>
-        <w:t>time.sleep</w:t>
-      </w:r>
-      <w:proofErr w:type="gramEnd"/>
-      <w:r>
-        <w:rPr>
-          <w:rFonts w:ascii="Consolas" w:hAnsi="Consolas" w:cs="Consolas"/>
-          <w:color w:val="000000"/>
-          <w:sz w:val="16"/>
-          <w:szCs w:val="16"/>
-        </w:rPr>
-        <w:t>(</w:t>
+        <w:t>time.sleep(</w:t>
       </w:r>
       <w:r>
         <w:rPr>
@@ -5848,15 +5470,7 @@
       </w:pPr>
       <w:r>
         <w:lastRenderedPageBreak/>
-        <w:t xml:space="preserve">The echo reply is an ICMP message generated in response to an echo </w:t>
-      </w:r>
-      <w:proofErr w:type="gramStart"/>
-      <w:r>
-        <w:t>request, and</w:t>
-      </w:r>
-      <w:proofErr w:type="gramEnd"/>
-      <w:r>
-        <w:t xml:space="preserve"> is mandatory for all hosts and routers.</w:t>
+        <w:t>The echo reply is an ICMP message generated in response to an echo request, and is mandatory for all hosts and routers.</w:t>
       </w:r>
     </w:p>
     <w:p>
@@ -7382,7 +6996,7 @@
 </file>
 
 <file path=customXml/itemProps1.xml><?xml version="1.0" encoding="utf-8"?>
-<ds:datastoreItem xmlns:ds="http://schemas.openxmlformats.org/officeDocument/2006/customXml" ds:itemID="{76A5A326-9600-4609-AEC5-ACCF8ABB03D7}">
+<ds:datastoreItem xmlns:ds="http://schemas.openxmlformats.org/officeDocument/2006/customXml" ds:itemID="{55BD438F-A03A-4DA8-B564-C4300CED6F60}">
   <ds:schemaRefs>
     <ds:schemaRef ds:uri="http://schemas.openxmlformats.org/officeDocument/2006/bibliography"/>
   </ds:schemaRefs>

</xml_diff>

<commit_message>
ICS460 Assignment 5 updates
</commit_message>
<xml_diff>
--- a/ICS460/ICS460-01 Fall_2019_Assignment_5.docx
+++ b/ICS460/ICS460-01 Fall_2019_Assignment_5.docx
@@ -192,8 +192,6 @@
       <w:r>
         <w:t>”</w:t>
       </w:r>
-      <w:bookmarkStart w:id="0" w:name="_GoBack"/>
-      <w:bookmarkEnd w:id="0"/>
       <w:r>
         <w:t xml:space="preserve"> is sometimes called a pong. Ping measures the round-trip time, records packet loss, and prints a statistical summary of the echo reply packets received (the minimum, maximum, and the mean of the round-trip times and in some versions the standard deviation of the mean).</w:t>
       </w:r>
@@ -275,7 +273,41 @@
         <w:jc w:val="both"/>
       </w:pPr>
       <w:r>
-        <w:t>Below you will find the skeleton code for the client. You are to complete the skeleton code. The places where you need to fill in code are marked with #Fill in start and #Fill in end. Each place may require one or more lines of code.</w:t>
+        <w:t xml:space="preserve">Below you will find the skeleton code for the client. You are to complete the skeleton code. The places where you need to fill in code are marked with </w:t>
+      </w:r>
+      <w:r>
+        <w:rPr>
+          <w:rFonts w:ascii="Consolas" w:hAnsi="Consolas" w:cs="Consolas"/>
+          <w:color w:val="FF0000"/>
+          <w:sz w:val="16"/>
+          <w:szCs w:val="16"/>
+          <w14:shadow w14:blurRad="50800" w14:dist="38100" w14:dir="2700000" w14:sx="100000" w14:sy="100000" w14:kx="0" w14:ky="0" w14:algn="tl">
+            <w14:srgbClr w14:val="000000">
+              <w14:alpha w14:val="60000"/>
+            </w14:srgbClr>
+          </w14:shadow>
+        </w:rPr>
+        <w:t>#Fill in start</w:t>
+      </w:r>
+      <w:r>
+        <w:t xml:space="preserve"> and </w:t>
+      </w:r>
+      <w:r>
+        <w:rPr>
+          <w:rFonts w:ascii="Consolas" w:hAnsi="Consolas" w:cs="Consolas"/>
+          <w:color w:val="FF0000"/>
+          <w:sz w:val="16"/>
+          <w:szCs w:val="16"/>
+          <w14:shadow w14:blurRad="50800" w14:dist="38100" w14:dir="2700000" w14:sx="100000" w14:sy="100000" w14:kx="0" w14:ky="0" w14:algn="tl">
+            <w14:srgbClr w14:val="000000">
+              <w14:alpha w14:val="60000"/>
+            </w14:srgbClr>
+          </w14:shadow>
+        </w:rPr>
+        <w:t>#Fill in end</w:t>
+      </w:r>
+      <w:r>
+        <w:t>. Each place may require one or more lines of code.</w:t>
       </w:r>
     </w:p>
     <w:p>
@@ -321,36 +353,112 @@
         <w:t xml:space="preserve">In </w:t>
       </w:r>
       <w:r>
+        <w:rPr>
+          <w:rFonts w:ascii="Consolas" w:hAnsi="Consolas" w:cs="Consolas"/>
+          <w:sz w:val="16"/>
+          <w:szCs w:val="16"/>
+        </w:rPr>
         <w:t>“</w:t>
       </w:r>
       <w:r>
+        <w:rPr>
+          <w:rFonts w:ascii="Consolas" w:hAnsi="Consolas" w:cs="Consolas"/>
+          <w:sz w:val="16"/>
+          <w:szCs w:val="16"/>
+          <w14:shadow w14:blurRad="50800" w14:dist="38100" w14:dir="2700000" w14:sx="100000" w14:sy="100000" w14:kx="0" w14:ky="0" w14:algn="tl">
+            <w14:srgbClr w14:val="000000">
+              <w14:alpha w14:val="60000"/>
+            </w14:srgbClr>
+          </w14:shadow>
+        </w:rPr>
         <w:t>receiveOnePing</w:t>
       </w:r>
       <w:r>
+        <w:rPr>
+          <w:rFonts w:ascii="Consolas" w:hAnsi="Consolas" w:cs="Consolas"/>
+          <w:sz w:val="16"/>
+          <w:szCs w:val="16"/>
+        </w:rPr>
         <w:t>”</w:t>
       </w:r>
       <w:r>
-        <w:t xml:space="preserve"> method, you need to receive the structure ICMP_ECHO_REPLY and fetch the information you need, such as checksum, sequence number, time to live (TTL), etc. Study the </w:t>
-      </w:r>
-      <w:r>
+        <w:t xml:space="preserve"> method, you need to receive the structure </w:t>
+      </w:r>
+      <w:r>
+        <w:rPr>
+          <w:rFonts w:ascii="Consolas" w:hAnsi="Consolas" w:cs="Consolas"/>
+          <w:sz w:val="16"/>
+          <w:szCs w:val="16"/>
+          <w14:shadow w14:blurRad="50800" w14:dist="38100" w14:dir="2700000" w14:sx="100000" w14:sy="100000" w14:kx="0" w14:ky="0" w14:algn="tl">
+            <w14:srgbClr w14:val="000000">
+              <w14:alpha w14:val="60000"/>
+            </w14:srgbClr>
+          </w14:shadow>
+        </w:rPr>
+        <w:t>ICMP_ECHO_REPLY</w:t>
+      </w:r>
+      <w:r>
+        <w:t xml:space="preserve"> and fetch the information you need, such as checksum, sequence number, time to live (TTL), etc. Study the </w:t>
+      </w:r>
+      <w:r>
+        <w:rPr>
+          <w:rFonts w:ascii="Consolas" w:hAnsi="Consolas" w:cs="Consolas"/>
+          <w:sz w:val="16"/>
+          <w:szCs w:val="16"/>
+        </w:rPr>
         <w:t>“</w:t>
       </w:r>
       <w:r>
+        <w:rPr>
+          <w:rFonts w:ascii="Consolas" w:hAnsi="Consolas" w:cs="Consolas"/>
+          <w:sz w:val="16"/>
+          <w:szCs w:val="16"/>
+          <w14:shadow w14:blurRad="50800" w14:dist="38100" w14:dir="2700000" w14:sx="100000" w14:sy="100000" w14:kx="0" w14:ky="0" w14:algn="tl">
+            <w14:srgbClr w14:val="000000">
+              <w14:alpha w14:val="60000"/>
+            </w14:srgbClr>
+          </w14:shadow>
+        </w:rPr>
         <w:t>sendOnePing</w:t>
       </w:r>
       <w:r>
+        <w:rPr>
+          <w:rFonts w:ascii="Consolas" w:hAnsi="Consolas" w:cs="Consolas"/>
+          <w:sz w:val="16"/>
+          <w:szCs w:val="16"/>
+        </w:rPr>
         <w:t>”</w:t>
       </w:r>
       <w:r>
         <w:t xml:space="preserve"> method before trying to complete the </w:t>
       </w:r>
       <w:r>
+        <w:rPr>
+          <w:rFonts w:ascii="Consolas" w:hAnsi="Consolas" w:cs="Consolas"/>
+          <w:sz w:val="16"/>
+          <w:szCs w:val="16"/>
+        </w:rPr>
         <w:t>“</w:t>
       </w:r>
       <w:r>
+        <w:rPr>
+          <w:rFonts w:ascii="Consolas" w:hAnsi="Consolas" w:cs="Consolas"/>
+          <w:sz w:val="16"/>
+          <w:szCs w:val="16"/>
+          <w14:shadow w14:blurRad="50800" w14:dist="38100" w14:dir="2700000" w14:sx="100000" w14:sy="100000" w14:kx="0" w14:ky="0" w14:algn="tl">
+            <w14:srgbClr w14:val="000000">
+              <w14:alpha w14:val="60000"/>
+            </w14:srgbClr>
+          </w14:shadow>
+        </w:rPr>
         <w:t>receiveOnePing</w:t>
       </w:r>
       <w:r>
+        <w:rPr>
+          <w:rFonts w:ascii="Consolas" w:hAnsi="Consolas" w:cs="Consolas"/>
+          <w:sz w:val="16"/>
+          <w:szCs w:val="16"/>
+        </w:rPr>
         <w:t>”</w:t>
       </w:r>
       <w:r>
@@ -405,6 +513,8 @@
         <w:contextualSpacing/>
         <w:jc w:val="both"/>
       </w:pPr>
+      <w:bookmarkStart w:id="0" w:name="_GoBack"/>
+      <w:bookmarkEnd w:id="0"/>
     </w:p>
     <w:p>
       <w:pPr>
@@ -466,20 +576,9 @@
       <w:r>
         <w:t>First, test your client by sending packets to localhost, that is, 127.0.0.1.</w:t>
       </w:r>
-    </w:p>
-    <w:p>
-      <w:pPr>
-        <w:spacing w:line="240" w:lineRule="auto"/>
-        <w:contextualSpacing/>
-        <w:jc w:val="both"/>
-      </w:pPr>
-    </w:p>
-    <w:p>
-      <w:pPr>
-        <w:spacing w:line="240" w:lineRule="auto"/>
-        <w:contextualSpacing/>
-        <w:jc w:val="both"/>
-      </w:pPr>
+      <w:r>
+        <w:t xml:space="preserve"> </w:t>
+      </w:r>
       <w:r>
         <w:t>Then, you should see how your Pinger application communicates across the network by pinging servers in different continents.</w:t>
       </w:r>
@@ -696,8 +795,19 @@
           <w:sz w:val="16"/>
           <w:szCs w:val="16"/>
         </w:rPr>
-        <w:t xml:space="preserve"> struct</w:t>
-      </w:r>
+        <w:t xml:space="preserve"> </w:t>
+      </w:r>
+      <w:proofErr w:type="gramStart"/>
+      <w:r>
+        <w:rPr>
+          <w:rFonts w:ascii="Consolas" w:hAnsi="Consolas" w:cs="Consolas"/>
+          <w:color w:val="000000"/>
+          <w:sz w:val="16"/>
+          <w:szCs w:val="16"/>
+        </w:rPr>
+        <w:t>struct</w:t>
+      </w:r>
+      <w:proofErr w:type="gramEnd"/>
     </w:p>
     <w:p>
       <w:pPr>
@@ -758,8 +868,19 @@
           <w:sz w:val="16"/>
           <w:szCs w:val="16"/>
         </w:rPr>
-        <w:t xml:space="preserve"> select</w:t>
-      </w:r>
+        <w:t xml:space="preserve"> </w:t>
+      </w:r>
+      <w:proofErr w:type="gramStart"/>
+      <w:r>
+        <w:rPr>
+          <w:rFonts w:ascii="Consolas" w:hAnsi="Consolas" w:cs="Consolas"/>
+          <w:color w:val="000000"/>
+          <w:sz w:val="16"/>
+          <w:szCs w:val="16"/>
+        </w:rPr>
+        <w:t>select</w:t>
+      </w:r>
+      <w:proofErr w:type="gramEnd"/>
     </w:p>
     <w:p>
       <w:pPr>
@@ -1784,6 +1905,7 @@
         </w:rPr>
         <w:t xml:space="preserve"> </w:t>
       </w:r>
+      <w:proofErr w:type="gramStart"/>
       <w:r>
         <w:rPr>
           <w:rFonts w:ascii="Consolas" w:hAnsi="Consolas" w:cs="Consolas"/>
@@ -1802,17 +1924,28 @@
           <w:sz w:val="16"/>
           <w:szCs w:val="16"/>
         </w:rPr>
-        <w:t>(mySocket, ID, timeout, destAddr):</w:t>
-      </w:r>
-    </w:p>
-    <w:p>
-      <w:pPr>
-        <w:autoSpaceDE w:val="0"/>
-        <w:autoSpaceDN w:val="0"/>
-        <w:adjustRightInd w:val="0"/>
-        <w:spacing w:after="0" w:line="240" w:lineRule="auto"/>
-        <w:rPr>
-          <w:rFonts w:ascii="Consolas" w:hAnsi="Consolas" w:cs="Consolas"/>
+        <w:t>(</w:t>
+      </w:r>
+      <w:proofErr w:type="gramEnd"/>
+      <w:r>
+        <w:rPr>
+          <w:rFonts w:ascii="Consolas" w:hAnsi="Consolas" w:cs="Consolas"/>
+          <w:color w:val="000000"/>
+          <w:sz w:val="16"/>
+          <w:szCs w:val="16"/>
+        </w:rPr>
+        <w:t>mySocket, ID, timeout, destAddr):</w:t>
+      </w:r>
+    </w:p>
+    <w:p>
+      <w:pPr>
+        <w:autoSpaceDE w:val="0"/>
+        <w:autoSpaceDN w:val="0"/>
+        <w:adjustRightInd w:val="0"/>
+        <w:spacing w:after="0" w:line="240" w:lineRule="auto"/>
+        <w:rPr>
+          <w:rFonts w:ascii="Consolas" w:hAnsi="Consolas" w:cs="Consolas"/>
+          <w:color w:val="000000"/>
           <w:sz w:val="16"/>
           <w:szCs w:val="16"/>
         </w:rPr>
@@ -1840,6 +1973,19 @@
           <w:szCs w:val="16"/>
         </w:rPr>
       </w:pPr>
+    </w:p>
+    <w:p>
+      <w:pPr>
+        <w:autoSpaceDE w:val="0"/>
+        <w:autoSpaceDN w:val="0"/>
+        <w:adjustRightInd w:val="0"/>
+        <w:spacing w:after="0" w:line="240" w:lineRule="auto"/>
+        <w:rPr>
+          <w:rFonts w:ascii="Consolas" w:hAnsi="Consolas" w:cs="Consolas"/>
+          <w:sz w:val="16"/>
+          <w:szCs w:val="16"/>
+        </w:rPr>
+      </w:pPr>
       <w:r>
         <w:rPr>
           <w:rFonts w:ascii="Consolas" w:hAnsi="Consolas" w:cs="Consolas"/>
@@ -1915,71 +2061,131 @@
           <w:szCs w:val="16"/>
         </w:rPr>
         <w:tab/>
-        <w:t>startedSelect = time.time()</w:t>
-      </w:r>
-    </w:p>
-    <w:p>
-      <w:pPr>
-        <w:autoSpaceDE w:val="0"/>
-        <w:autoSpaceDN w:val="0"/>
-        <w:adjustRightInd w:val="0"/>
-        <w:spacing w:after="0" w:line="240" w:lineRule="auto"/>
-        <w:rPr>
-          <w:rFonts w:ascii="Consolas" w:hAnsi="Consolas" w:cs="Consolas"/>
-          <w:sz w:val="16"/>
-          <w:szCs w:val="16"/>
-        </w:rPr>
-      </w:pPr>
-      <w:r>
-        <w:rPr>
-          <w:rFonts w:ascii="Consolas" w:hAnsi="Consolas" w:cs="Consolas"/>
-          <w:color w:val="000000"/>
-          <w:sz w:val="16"/>
-          <w:szCs w:val="16"/>
-        </w:rPr>
-        <w:tab/>
-      </w:r>
-      <w:r>
-        <w:rPr>
-          <w:rFonts w:ascii="Consolas" w:hAnsi="Consolas" w:cs="Consolas"/>
-          <w:color w:val="000000"/>
-          <w:sz w:val="16"/>
-          <w:szCs w:val="16"/>
-        </w:rPr>
-        <w:tab/>
-        <w:t>whatReady = select.select([mySocket], [], [], timeLeft)</w:t>
-      </w:r>
-    </w:p>
-    <w:p>
-      <w:pPr>
-        <w:autoSpaceDE w:val="0"/>
-        <w:autoSpaceDN w:val="0"/>
-        <w:adjustRightInd w:val="0"/>
-        <w:spacing w:after="0" w:line="240" w:lineRule="auto"/>
-        <w:rPr>
-          <w:rFonts w:ascii="Consolas" w:hAnsi="Consolas" w:cs="Consolas"/>
-          <w:sz w:val="16"/>
-          <w:szCs w:val="16"/>
-        </w:rPr>
-      </w:pPr>
-      <w:r>
-        <w:rPr>
-          <w:rFonts w:ascii="Consolas" w:hAnsi="Consolas" w:cs="Consolas"/>
-          <w:color w:val="000000"/>
-          <w:sz w:val="16"/>
-          <w:szCs w:val="16"/>
-        </w:rPr>
-        <w:tab/>
-      </w:r>
-      <w:r>
-        <w:rPr>
-          <w:rFonts w:ascii="Consolas" w:hAnsi="Consolas" w:cs="Consolas"/>
-          <w:color w:val="000000"/>
-          <w:sz w:val="16"/>
-          <w:szCs w:val="16"/>
-        </w:rPr>
-        <w:tab/>
-        <w:t>howLongInSelect = (time.time() - startedSelect)</w:t>
+        <w:t xml:space="preserve">startedSelect = </w:t>
+      </w:r>
+      <w:proofErr w:type="gramStart"/>
+      <w:r>
+        <w:rPr>
+          <w:rFonts w:ascii="Consolas" w:hAnsi="Consolas" w:cs="Consolas"/>
+          <w:color w:val="000000"/>
+          <w:sz w:val="16"/>
+          <w:szCs w:val="16"/>
+        </w:rPr>
+        <w:t>time.time</w:t>
+      </w:r>
+      <w:proofErr w:type="gramEnd"/>
+      <w:r>
+        <w:rPr>
+          <w:rFonts w:ascii="Consolas" w:hAnsi="Consolas" w:cs="Consolas"/>
+          <w:color w:val="000000"/>
+          <w:sz w:val="16"/>
+          <w:szCs w:val="16"/>
+        </w:rPr>
+        <w:t>()</w:t>
+      </w:r>
+    </w:p>
+    <w:p>
+      <w:pPr>
+        <w:autoSpaceDE w:val="0"/>
+        <w:autoSpaceDN w:val="0"/>
+        <w:adjustRightInd w:val="0"/>
+        <w:spacing w:after="0" w:line="240" w:lineRule="auto"/>
+        <w:rPr>
+          <w:rFonts w:ascii="Consolas" w:hAnsi="Consolas" w:cs="Consolas"/>
+          <w:sz w:val="16"/>
+          <w:szCs w:val="16"/>
+        </w:rPr>
+      </w:pPr>
+      <w:r>
+        <w:rPr>
+          <w:rFonts w:ascii="Consolas" w:hAnsi="Consolas" w:cs="Consolas"/>
+          <w:color w:val="000000"/>
+          <w:sz w:val="16"/>
+          <w:szCs w:val="16"/>
+        </w:rPr>
+        <w:tab/>
+      </w:r>
+      <w:r>
+        <w:rPr>
+          <w:rFonts w:ascii="Consolas" w:hAnsi="Consolas" w:cs="Consolas"/>
+          <w:color w:val="000000"/>
+          <w:sz w:val="16"/>
+          <w:szCs w:val="16"/>
+        </w:rPr>
+        <w:tab/>
+        <w:t xml:space="preserve">whatReady = </w:t>
+      </w:r>
+      <w:proofErr w:type="gramStart"/>
+      <w:r>
+        <w:rPr>
+          <w:rFonts w:ascii="Consolas" w:hAnsi="Consolas" w:cs="Consolas"/>
+          <w:color w:val="000000"/>
+          <w:sz w:val="16"/>
+          <w:szCs w:val="16"/>
+        </w:rPr>
+        <w:t>select.select</w:t>
+      </w:r>
+      <w:proofErr w:type="gramEnd"/>
+      <w:r>
+        <w:rPr>
+          <w:rFonts w:ascii="Consolas" w:hAnsi="Consolas" w:cs="Consolas"/>
+          <w:color w:val="000000"/>
+          <w:sz w:val="16"/>
+          <w:szCs w:val="16"/>
+        </w:rPr>
+        <w:t>([mySocket], [], [], timeLeft)</w:t>
+      </w:r>
+    </w:p>
+    <w:p>
+      <w:pPr>
+        <w:autoSpaceDE w:val="0"/>
+        <w:autoSpaceDN w:val="0"/>
+        <w:adjustRightInd w:val="0"/>
+        <w:spacing w:after="0" w:line="240" w:lineRule="auto"/>
+        <w:rPr>
+          <w:rFonts w:ascii="Consolas" w:hAnsi="Consolas" w:cs="Consolas"/>
+          <w:sz w:val="16"/>
+          <w:szCs w:val="16"/>
+        </w:rPr>
+      </w:pPr>
+      <w:r>
+        <w:rPr>
+          <w:rFonts w:ascii="Consolas" w:hAnsi="Consolas" w:cs="Consolas"/>
+          <w:color w:val="000000"/>
+          <w:sz w:val="16"/>
+          <w:szCs w:val="16"/>
+        </w:rPr>
+        <w:tab/>
+      </w:r>
+      <w:r>
+        <w:rPr>
+          <w:rFonts w:ascii="Consolas" w:hAnsi="Consolas" w:cs="Consolas"/>
+          <w:color w:val="000000"/>
+          <w:sz w:val="16"/>
+          <w:szCs w:val="16"/>
+        </w:rPr>
+        <w:tab/>
+        <w:t>howLongInSelect = (</w:t>
+      </w:r>
+      <w:proofErr w:type="gramStart"/>
+      <w:r>
+        <w:rPr>
+          <w:rFonts w:ascii="Consolas" w:hAnsi="Consolas" w:cs="Consolas"/>
+          <w:color w:val="000000"/>
+          <w:sz w:val="16"/>
+          <w:szCs w:val="16"/>
+        </w:rPr>
+        <w:t>time.time</w:t>
+      </w:r>
+      <w:proofErr w:type="gramEnd"/>
+      <w:r>
+        <w:rPr>
+          <w:rFonts w:ascii="Consolas" w:hAnsi="Consolas" w:cs="Consolas"/>
+          <w:color w:val="000000"/>
+          <w:sz w:val="16"/>
+          <w:szCs w:val="16"/>
+        </w:rPr>
+        <w:t>() - startedSelect)</w:t>
       </w:r>
     </w:p>
     <w:p>
@@ -2028,8 +2234,19 @@
           <w:sz w:val="16"/>
           <w:szCs w:val="16"/>
         </w:rPr>
-        <w:t xml:space="preserve"> whatReady[</w:t>
-      </w:r>
+        <w:t xml:space="preserve"> </w:t>
+      </w:r>
+      <w:proofErr w:type="gramStart"/>
+      <w:r>
+        <w:rPr>
+          <w:rFonts w:ascii="Consolas" w:hAnsi="Consolas" w:cs="Consolas"/>
+          <w:color w:val="000000"/>
+          <w:sz w:val="16"/>
+          <w:szCs w:val="16"/>
+        </w:rPr>
+        <w:t>whatReady[</w:t>
+      </w:r>
+      <w:proofErr w:type="gramEnd"/>
       <w:r>
         <w:rPr>
           <w:rFonts w:ascii="Consolas" w:hAnsi="Consolas" w:cs="Consolas"/>
@@ -2178,7 +2395,27 @@
           <w:szCs w:val="16"/>
         </w:rPr>
         <w:tab/>
-        <w:t xml:space="preserve">timeReceived = time.time() </w:t>
+        <w:t xml:space="preserve">timeReceived = </w:t>
+      </w:r>
+      <w:proofErr w:type="gramStart"/>
+      <w:r>
+        <w:rPr>
+          <w:rFonts w:ascii="Consolas" w:hAnsi="Consolas" w:cs="Consolas"/>
+          <w:color w:val="000000"/>
+          <w:sz w:val="16"/>
+          <w:szCs w:val="16"/>
+        </w:rPr>
+        <w:t>time.time</w:t>
+      </w:r>
+      <w:proofErr w:type="gramEnd"/>
+      <w:r>
+        <w:rPr>
+          <w:rFonts w:ascii="Consolas" w:hAnsi="Consolas" w:cs="Consolas"/>
+          <w:color w:val="000000"/>
+          <w:sz w:val="16"/>
+          <w:szCs w:val="16"/>
+        </w:rPr>
+        <w:t xml:space="preserve">() </w:t>
       </w:r>
     </w:p>
     <w:p>
@@ -2298,7 +2535,13 @@
           <w:szCs w:val="16"/>
         </w:rPr>
       </w:pPr>
-      <w:r>
+    </w:p>
+    <w:p>
+      <w:pPr>
+        <w:autoSpaceDE w:val="0"/>
+        <w:autoSpaceDN w:val="0"/>
+        <w:adjustRightInd w:val="0"/>
+        <w:spacing w:after="0" w:line="240" w:lineRule="auto"/>
         <w:rPr>
           <w:rFonts w:ascii="Consolas" w:hAnsi="Consolas" w:cs="Consolas"/>
           <w:b/>
@@ -2307,8 +2550,7 @@
           <w:sz w:val="16"/>
           <w:szCs w:val="16"/>
         </w:rPr>
-        <w:tab/>
-      </w:r>
+      </w:pPr>
       <w:r>
         <w:rPr>
           <w:rFonts w:ascii="Consolas" w:hAnsi="Consolas" w:cs="Consolas"/>
@@ -2319,21 +2561,7 @@
           <w:szCs w:val="16"/>
         </w:rPr>
         <w:tab/>
-        <w:t>#Fetch the ICMP header from the IP packet</w:t>
-      </w:r>
-    </w:p>
-    <w:p>
-      <w:pPr>
-        <w:autoSpaceDE w:val="0"/>
-        <w:autoSpaceDN w:val="0"/>
-        <w:adjustRightInd w:val="0"/>
-        <w:spacing w:after="0" w:line="240" w:lineRule="auto"/>
-        <w:rPr>
-          <w:rFonts w:ascii="Consolas" w:hAnsi="Consolas" w:cs="Consolas"/>
-          <w:sz w:val="16"/>
-          <w:szCs w:val="16"/>
-        </w:rPr>
-      </w:pPr>
+      </w:r>
       <w:r>
         <w:rPr>
           <w:rFonts w:ascii="Consolas" w:hAnsi="Consolas" w:cs="Consolas"/>
@@ -2344,8 +2572,15 @@
           <w:szCs w:val="16"/>
         </w:rPr>
         <w:tab/>
-      </w:r>
-      <w:r>
+        <w:t>#Fetch the ICMP header from the IP packet</w:t>
+      </w:r>
+    </w:p>
+    <w:p>
+      <w:pPr>
+        <w:autoSpaceDE w:val="0"/>
+        <w:autoSpaceDN w:val="0"/>
+        <w:adjustRightInd w:val="0"/>
+        <w:spacing w:after="0" w:line="240" w:lineRule="auto"/>
         <w:rPr>
           <w:rFonts w:ascii="Consolas" w:hAnsi="Consolas" w:cs="Consolas"/>
           <w:b/>
@@ -2354,9 +2589,20 @@
           <w:sz w:val="16"/>
           <w:szCs w:val="16"/>
         </w:rPr>
-        <w:tab/>
-        <w:t>#Fill in end</w:t>
-      </w:r>
+      </w:pPr>
+    </w:p>
+    <w:p>
+      <w:pPr>
+        <w:autoSpaceDE w:val="0"/>
+        <w:autoSpaceDN w:val="0"/>
+        <w:adjustRightInd w:val="0"/>
+        <w:spacing w:after="0" w:line="240" w:lineRule="auto"/>
+        <w:rPr>
+          <w:rFonts w:ascii="Consolas" w:hAnsi="Consolas" w:cs="Consolas"/>
+          <w:sz w:val="16"/>
+          <w:szCs w:val="16"/>
+        </w:rPr>
+      </w:pPr>
       <w:r>
         <w:rPr>
           <w:rFonts w:ascii="Consolas" w:hAnsi="Consolas" w:cs="Consolas"/>
@@ -2371,6 +2617,29 @@
       <w:r>
         <w:rPr>
           <w:rFonts w:ascii="Consolas" w:hAnsi="Consolas" w:cs="Consolas"/>
+          <w:b/>
+          <w:bCs/>
+          <w:color w:val="FF0000"/>
+          <w:sz w:val="16"/>
+          <w:szCs w:val="16"/>
+        </w:rPr>
+        <w:tab/>
+        <w:t>#Fill in end</w:t>
+      </w:r>
+      <w:r>
+        <w:rPr>
+          <w:rFonts w:ascii="Consolas" w:hAnsi="Consolas" w:cs="Consolas"/>
+          <w:b/>
+          <w:bCs/>
+          <w:color w:val="FF0000"/>
+          <w:sz w:val="16"/>
+          <w:szCs w:val="16"/>
+        </w:rPr>
+        <w:tab/>
+      </w:r>
+      <w:r>
+        <w:rPr>
+          <w:rFonts w:ascii="Consolas" w:hAnsi="Consolas" w:cs="Consolas"/>
           <w:color w:val="3F7F5F"/>
           <w:sz w:val="16"/>
           <w:szCs w:val="16"/>
@@ -2621,6 +2890,7 @@
         </w:rPr>
         <w:t xml:space="preserve"> </w:t>
       </w:r>
+      <w:proofErr w:type="gramStart"/>
       <w:r>
         <w:rPr>
           <w:rFonts w:ascii="Consolas" w:hAnsi="Consolas" w:cs="Consolas"/>
@@ -2639,7 +2909,17 @@
           <w:sz w:val="16"/>
           <w:szCs w:val="16"/>
         </w:rPr>
-        <w:t>(mySocket, destAddr, ID):</w:t>
+        <w:t>(</w:t>
+      </w:r>
+      <w:proofErr w:type="gramEnd"/>
+      <w:r>
+        <w:rPr>
+          <w:rFonts w:ascii="Consolas" w:hAnsi="Consolas" w:cs="Consolas"/>
+          <w:color w:val="000000"/>
+          <w:sz w:val="16"/>
+          <w:szCs w:val="16"/>
+        </w:rPr>
+        <w:t>mySocket, destAddr, ID):</w:t>
       </w:r>
     </w:p>
     <w:p>
@@ -2809,7 +3089,27 @@
           <w:szCs w:val="16"/>
         </w:rPr>
         <w:tab/>
-        <w:t>header = struct.pack(</w:t>
+        <w:t xml:space="preserve">header = </w:t>
+      </w:r>
+      <w:proofErr w:type="gramStart"/>
+      <w:r>
+        <w:rPr>
+          <w:rFonts w:ascii="Consolas" w:hAnsi="Consolas" w:cs="Consolas"/>
+          <w:color w:val="000000"/>
+          <w:sz w:val="16"/>
+          <w:szCs w:val="16"/>
+        </w:rPr>
+        <w:t>struct.pack</w:t>
+      </w:r>
+      <w:proofErr w:type="gramEnd"/>
+      <w:r>
+        <w:rPr>
+          <w:rFonts w:ascii="Consolas" w:hAnsi="Consolas" w:cs="Consolas"/>
+          <w:color w:val="000000"/>
+          <w:sz w:val="16"/>
+          <w:szCs w:val="16"/>
+        </w:rPr>
+        <w:t>(</w:t>
       </w:r>
       <w:r>
         <w:rPr>
@@ -2888,7 +3188,27 @@
           <w:szCs w:val="16"/>
         </w:rPr>
         <w:tab/>
-        <w:t>data = struct.pack(</w:t>
+        <w:t xml:space="preserve">data = </w:t>
+      </w:r>
+      <w:proofErr w:type="gramStart"/>
+      <w:r>
+        <w:rPr>
+          <w:rFonts w:ascii="Consolas" w:hAnsi="Consolas" w:cs="Consolas"/>
+          <w:color w:val="000000"/>
+          <w:sz w:val="16"/>
+          <w:szCs w:val="16"/>
+        </w:rPr>
+        <w:t>struct.pack</w:t>
+      </w:r>
+      <w:proofErr w:type="gramEnd"/>
+      <w:r>
+        <w:rPr>
+          <w:rFonts w:ascii="Consolas" w:hAnsi="Consolas" w:cs="Consolas"/>
+          <w:color w:val="000000"/>
+          <w:sz w:val="16"/>
+          <w:szCs w:val="16"/>
+        </w:rPr>
+        <w:t>(</w:t>
       </w:r>
       <w:r>
         <w:rPr>
@@ -2975,7 +3295,27 @@
           <w:szCs w:val="16"/>
         </w:rPr>
         <w:tab/>
-        <w:t xml:space="preserve">myChecksum = checksum(str(header + data)) </w:t>
+        <w:t xml:space="preserve">myChecksum = </w:t>
+      </w:r>
+      <w:proofErr w:type="gramStart"/>
+      <w:r>
+        <w:rPr>
+          <w:rFonts w:ascii="Consolas" w:hAnsi="Consolas" w:cs="Consolas"/>
+          <w:color w:val="000000"/>
+          <w:sz w:val="16"/>
+          <w:szCs w:val="16"/>
+        </w:rPr>
+        <w:t>checksum(</w:t>
+      </w:r>
+      <w:proofErr w:type="gramEnd"/>
+      <w:r>
+        <w:rPr>
+          <w:rFonts w:ascii="Consolas" w:hAnsi="Consolas" w:cs="Consolas"/>
+          <w:color w:val="000000"/>
+          <w:sz w:val="16"/>
+          <w:szCs w:val="16"/>
+        </w:rPr>
+        <w:t xml:space="preserve">str(header + data)) </w:t>
       </w:r>
     </w:p>
     <w:p>
@@ -3068,7 +3408,27 @@
           <w:sz w:val="16"/>
           <w:szCs w:val="16"/>
         </w:rPr>
-        <w:t xml:space="preserve"> sys.platform == </w:t>
+        <w:t xml:space="preserve"> </w:t>
+      </w:r>
+      <w:proofErr w:type="gramStart"/>
+      <w:r>
+        <w:rPr>
+          <w:rFonts w:ascii="Consolas" w:hAnsi="Consolas" w:cs="Consolas"/>
+          <w:color w:val="000000"/>
+          <w:sz w:val="16"/>
+          <w:szCs w:val="16"/>
+        </w:rPr>
+        <w:t>sys.platform</w:t>
+      </w:r>
+      <w:proofErr w:type="gramEnd"/>
+      <w:r>
+        <w:rPr>
+          <w:rFonts w:ascii="Consolas" w:hAnsi="Consolas" w:cs="Consolas"/>
+          <w:color w:val="000000"/>
+          <w:sz w:val="16"/>
+          <w:szCs w:val="16"/>
+        </w:rPr>
+        <w:t xml:space="preserve"> == </w:t>
       </w:r>
       <w:r>
         <w:rPr>
@@ -3313,7 +3673,27 @@
           <w:szCs w:val="16"/>
         </w:rPr>
         <w:tab/>
-        <w:t>header = struct.pack(</w:t>
+        <w:t xml:space="preserve">header = </w:t>
+      </w:r>
+      <w:proofErr w:type="gramStart"/>
+      <w:r>
+        <w:rPr>
+          <w:rFonts w:ascii="Consolas" w:hAnsi="Consolas" w:cs="Consolas"/>
+          <w:color w:val="000000"/>
+          <w:sz w:val="16"/>
+          <w:szCs w:val="16"/>
+        </w:rPr>
+        <w:t>struct.pack</w:t>
+      </w:r>
+      <w:proofErr w:type="gramEnd"/>
+      <w:r>
+        <w:rPr>
+          <w:rFonts w:ascii="Consolas" w:hAnsi="Consolas" w:cs="Consolas"/>
+          <w:color w:val="000000"/>
+          <w:sz w:val="16"/>
+          <w:szCs w:val="16"/>
+        </w:rPr>
+        <w:t>(</w:t>
       </w:r>
       <w:r>
         <w:rPr>
@@ -3572,6 +3952,7 @@
         </w:rPr>
         <w:t xml:space="preserve"> </w:t>
       </w:r>
+      <w:proofErr w:type="gramStart"/>
       <w:r>
         <w:rPr>
           <w:rFonts w:ascii="Consolas" w:hAnsi="Consolas" w:cs="Consolas"/>
@@ -3590,7 +3971,17 @@
           <w:sz w:val="16"/>
           <w:szCs w:val="16"/>
         </w:rPr>
-        <w:t xml:space="preserve">(destAddr, timeout): </w:t>
+        <w:t>(</w:t>
+      </w:r>
+      <w:proofErr w:type="gramEnd"/>
+      <w:r>
+        <w:rPr>
+          <w:rFonts w:ascii="Consolas" w:hAnsi="Consolas" w:cs="Consolas"/>
+          <w:color w:val="000000"/>
+          <w:sz w:val="16"/>
+          <w:szCs w:val="16"/>
+        </w:rPr>
+        <w:t xml:space="preserve">destAddr, timeout): </w:t>
       </w:r>
     </w:p>
     <w:p>
@@ -3700,52 +4091,92 @@
           <w:szCs w:val="16"/>
         </w:rPr>
         <w:tab/>
-        <w:t>mySocket = socket(AF_INET, SOCK_RAW, icmp)</w:t>
-      </w:r>
-    </w:p>
-    <w:p>
-      <w:pPr>
-        <w:autoSpaceDE w:val="0"/>
-        <w:autoSpaceDN w:val="0"/>
-        <w:adjustRightInd w:val="0"/>
-        <w:spacing w:after="0" w:line="240" w:lineRule="auto"/>
-        <w:rPr>
-          <w:rFonts w:ascii="Consolas" w:hAnsi="Consolas" w:cs="Consolas"/>
-          <w:sz w:val="16"/>
-          <w:szCs w:val="16"/>
-        </w:rPr>
-      </w:pPr>
-      <w:r>
-        <w:rPr>
-          <w:rFonts w:ascii="Consolas" w:hAnsi="Consolas" w:cs="Consolas"/>
-          <w:color w:val="000000"/>
-          <w:sz w:val="16"/>
-          <w:szCs w:val="16"/>
-        </w:rPr>
-        <w:tab/>
-      </w:r>
-    </w:p>
-    <w:p>
-      <w:pPr>
-        <w:autoSpaceDE w:val="0"/>
-        <w:autoSpaceDN w:val="0"/>
-        <w:adjustRightInd w:val="0"/>
-        <w:spacing w:after="0" w:line="240" w:lineRule="auto"/>
-        <w:rPr>
-          <w:rFonts w:ascii="Consolas" w:hAnsi="Consolas" w:cs="Consolas"/>
-          <w:sz w:val="16"/>
-          <w:szCs w:val="16"/>
-        </w:rPr>
-      </w:pPr>
-      <w:r>
-        <w:rPr>
-          <w:rFonts w:ascii="Consolas" w:hAnsi="Consolas" w:cs="Consolas"/>
-          <w:color w:val="000000"/>
-          <w:sz w:val="16"/>
-          <w:szCs w:val="16"/>
-        </w:rPr>
-        <w:tab/>
-        <w:t xml:space="preserve">myID = os.getpid() &amp; </w:t>
+        <w:t xml:space="preserve">mySocket = </w:t>
+      </w:r>
+      <w:proofErr w:type="gramStart"/>
+      <w:r>
+        <w:rPr>
+          <w:rFonts w:ascii="Consolas" w:hAnsi="Consolas" w:cs="Consolas"/>
+          <w:color w:val="000000"/>
+          <w:sz w:val="16"/>
+          <w:szCs w:val="16"/>
+        </w:rPr>
+        <w:t>socket(</w:t>
+      </w:r>
+      <w:proofErr w:type="gramEnd"/>
+      <w:r>
+        <w:rPr>
+          <w:rFonts w:ascii="Consolas" w:hAnsi="Consolas" w:cs="Consolas"/>
+          <w:color w:val="000000"/>
+          <w:sz w:val="16"/>
+          <w:szCs w:val="16"/>
+        </w:rPr>
+        <w:t>AF_INET, SOCK_RAW, icmp)</w:t>
+      </w:r>
+    </w:p>
+    <w:p>
+      <w:pPr>
+        <w:autoSpaceDE w:val="0"/>
+        <w:autoSpaceDN w:val="0"/>
+        <w:adjustRightInd w:val="0"/>
+        <w:spacing w:after="0" w:line="240" w:lineRule="auto"/>
+        <w:rPr>
+          <w:rFonts w:ascii="Consolas" w:hAnsi="Consolas" w:cs="Consolas"/>
+          <w:sz w:val="16"/>
+          <w:szCs w:val="16"/>
+        </w:rPr>
+      </w:pPr>
+      <w:r>
+        <w:rPr>
+          <w:rFonts w:ascii="Consolas" w:hAnsi="Consolas" w:cs="Consolas"/>
+          <w:color w:val="000000"/>
+          <w:sz w:val="16"/>
+          <w:szCs w:val="16"/>
+        </w:rPr>
+        <w:tab/>
+      </w:r>
+    </w:p>
+    <w:p>
+      <w:pPr>
+        <w:autoSpaceDE w:val="0"/>
+        <w:autoSpaceDN w:val="0"/>
+        <w:adjustRightInd w:val="0"/>
+        <w:spacing w:after="0" w:line="240" w:lineRule="auto"/>
+        <w:rPr>
+          <w:rFonts w:ascii="Consolas" w:hAnsi="Consolas" w:cs="Consolas"/>
+          <w:sz w:val="16"/>
+          <w:szCs w:val="16"/>
+        </w:rPr>
+      </w:pPr>
+      <w:r>
+        <w:rPr>
+          <w:rFonts w:ascii="Consolas" w:hAnsi="Consolas" w:cs="Consolas"/>
+          <w:color w:val="000000"/>
+          <w:sz w:val="16"/>
+          <w:szCs w:val="16"/>
+        </w:rPr>
+        <w:tab/>
+        <w:t xml:space="preserve">myID = </w:t>
+      </w:r>
+      <w:proofErr w:type="gramStart"/>
+      <w:r>
+        <w:rPr>
+          <w:rFonts w:ascii="Consolas" w:hAnsi="Consolas" w:cs="Consolas"/>
+          <w:color w:val="000000"/>
+          <w:sz w:val="16"/>
+          <w:szCs w:val="16"/>
+        </w:rPr>
+        <w:t>os.getpid</w:t>
+      </w:r>
+      <w:proofErr w:type="gramEnd"/>
+      <w:r>
+        <w:rPr>
+          <w:rFonts w:ascii="Consolas" w:hAnsi="Consolas" w:cs="Consolas"/>
+          <w:color w:val="000000"/>
+          <w:sz w:val="16"/>
+          <w:szCs w:val="16"/>
+        </w:rPr>
+        <w:t xml:space="preserve">() &amp; </w:t>
       </w:r>
       <w:r>
         <w:rPr>
@@ -3795,30 +4226,69 @@
           <w:szCs w:val="16"/>
         </w:rPr>
         <w:tab/>
-        <w:t>sendOnePing(mySocket, destAddr, myID)</w:t>
-      </w:r>
-    </w:p>
-    <w:p>
-      <w:pPr>
-        <w:autoSpaceDE w:val="0"/>
-        <w:autoSpaceDN w:val="0"/>
-        <w:adjustRightInd w:val="0"/>
-        <w:spacing w:after="0" w:line="240" w:lineRule="auto"/>
-        <w:rPr>
-          <w:rFonts w:ascii="Consolas" w:hAnsi="Consolas" w:cs="Consolas"/>
-          <w:sz w:val="16"/>
-          <w:szCs w:val="16"/>
-        </w:rPr>
-      </w:pPr>
-      <w:r>
-        <w:rPr>
-          <w:rFonts w:ascii="Consolas" w:hAnsi="Consolas" w:cs="Consolas"/>
-          <w:color w:val="000000"/>
-          <w:sz w:val="16"/>
-          <w:szCs w:val="16"/>
-        </w:rPr>
-        <w:tab/>
-        <w:t>delay = receiveOnePing(mySocket, myID, timeout, destAddr)</w:t>
+      </w:r>
+      <w:proofErr w:type="gramStart"/>
+      <w:r>
+        <w:rPr>
+          <w:rFonts w:ascii="Consolas" w:hAnsi="Consolas" w:cs="Consolas"/>
+          <w:color w:val="000000"/>
+          <w:sz w:val="16"/>
+          <w:szCs w:val="16"/>
+        </w:rPr>
+        <w:t>sendOnePing(</w:t>
+      </w:r>
+      <w:proofErr w:type="gramEnd"/>
+      <w:r>
+        <w:rPr>
+          <w:rFonts w:ascii="Consolas" w:hAnsi="Consolas" w:cs="Consolas"/>
+          <w:color w:val="000000"/>
+          <w:sz w:val="16"/>
+          <w:szCs w:val="16"/>
+        </w:rPr>
+        <w:t>mySocket, destAddr, myID)</w:t>
+      </w:r>
+    </w:p>
+    <w:p>
+      <w:pPr>
+        <w:autoSpaceDE w:val="0"/>
+        <w:autoSpaceDN w:val="0"/>
+        <w:adjustRightInd w:val="0"/>
+        <w:spacing w:after="0" w:line="240" w:lineRule="auto"/>
+        <w:rPr>
+          <w:rFonts w:ascii="Consolas" w:hAnsi="Consolas" w:cs="Consolas"/>
+          <w:sz w:val="16"/>
+          <w:szCs w:val="16"/>
+        </w:rPr>
+      </w:pPr>
+      <w:r>
+        <w:rPr>
+          <w:rFonts w:ascii="Consolas" w:hAnsi="Consolas" w:cs="Consolas"/>
+          <w:color w:val="000000"/>
+          <w:sz w:val="16"/>
+          <w:szCs w:val="16"/>
+        </w:rPr>
+        <w:tab/>
+        <w:t xml:space="preserve">delay = </w:t>
+      </w:r>
+      <w:proofErr w:type="gramStart"/>
+      <w:r>
+        <w:rPr>
+          <w:rFonts w:ascii="Consolas" w:hAnsi="Consolas" w:cs="Consolas"/>
+          <w:color w:val="000000"/>
+          <w:sz w:val="16"/>
+          <w:szCs w:val="16"/>
+        </w:rPr>
+        <w:t>receiveOnePing(</w:t>
+      </w:r>
+      <w:proofErr w:type="gramEnd"/>
+      <w:r>
+        <w:rPr>
+          <w:rFonts w:ascii="Consolas" w:hAnsi="Consolas" w:cs="Consolas"/>
+          <w:color w:val="000000"/>
+          <w:sz w:val="16"/>
+          <w:szCs w:val="16"/>
+        </w:rPr>
+        <w:t>mySocket, myID, timeout, destAddr)</w:t>
       </w:r>
     </w:p>
     <w:p>
@@ -3949,6 +4419,7 @@
         </w:rPr>
         <w:t xml:space="preserve"> </w:t>
       </w:r>
+      <w:proofErr w:type="gramStart"/>
       <w:r>
         <w:rPr>
           <w:rFonts w:ascii="Consolas" w:hAnsi="Consolas" w:cs="Consolas"/>
@@ -3967,7 +4438,17 @@
           <w:sz w:val="16"/>
           <w:szCs w:val="16"/>
         </w:rPr>
-        <w:t>(host, timeout=</w:t>
+        <w:t>(</w:t>
+      </w:r>
+      <w:proofErr w:type="gramEnd"/>
+      <w:r>
+        <w:rPr>
+          <w:rFonts w:ascii="Consolas" w:hAnsi="Consolas" w:cs="Consolas"/>
+          <w:color w:val="000000"/>
+          <w:sz w:val="16"/>
+          <w:szCs w:val="16"/>
+        </w:rPr>
+        <w:t>host, timeout=</w:t>
       </w:r>
       <w:r>
         <w:rPr>
@@ -4094,6 +4575,7 @@
         </w:rPr>
         <w:tab/>
       </w:r>
+      <w:proofErr w:type="gramStart"/>
       <w:r>
         <w:rPr>
           <w:rFonts w:ascii="Consolas" w:hAnsi="Consolas" w:cs="Consolas"/>
@@ -4112,6 +4594,7 @@
         </w:rPr>
         <w:t>(</w:t>
       </w:r>
+      <w:proofErr w:type="gramEnd"/>
       <w:r>
         <w:rPr>
           <w:rFonts w:ascii="Consolas" w:hAnsi="Consolas" w:cs="Consolas"/>
@@ -4174,6 +4657,7 @@
         </w:rPr>
         <w:tab/>
       </w:r>
+      <w:proofErr w:type="gramStart"/>
       <w:r>
         <w:rPr>
           <w:rFonts w:ascii="Consolas" w:hAnsi="Consolas" w:cs="Consolas"/>
@@ -4192,6 +4676,7 @@
         </w:rPr>
         <w:t>(</w:t>
       </w:r>
+      <w:proofErr w:type="gramEnd"/>
       <w:r>
         <w:rPr>
           <w:rFonts w:ascii="Consolas" w:hAnsi="Consolas" w:cs="Consolas"/>
@@ -4283,6 +4768,7 @@
         </w:rPr>
         <w:t xml:space="preserve"> </w:t>
       </w:r>
+      <w:proofErr w:type="gramStart"/>
       <w:r>
         <w:rPr>
           <w:rFonts w:ascii="Consolas" w:hAnsi="Consolas" w:cs="Consolas"/>
@@ -4299,39 +4785,69 @@
           <w:sz w:val="16"/>
           <w:szCs w:val="16"/>
         </w:rPr>
-        <w:t xml:space="preserve"> :  </w:t>
-      </w:r>
-    </w:p>
-    <w:p>
-      <w:pPr>
-        <w:autoSpaceDE w:val="0"/>
-        <w:autoSpaceDN w:val="0"/>
-        <w:adjustRightInd w:val="0"/>
-        <w:spacing w:after="0" w:line="240" w:lineRule="auto"/>
-        <w:rPr>
-          <w:rFonts w:ascii="Consolas" w:hAnsi="Consolas" w:cs="Consolas"/>
-          <w:sz w:val="16"/>
-          <w:szCs w:val="16"/>
-        </w:rPr>
-      </w:pPr>
-      <w:r>
-        <w:rPr>
-          <w:rFonts w:ascii="Consolas" w:hAnsi="Consolas" w:cs="Consolas"/>
-          <w:color w:val="000000"/>
-          <w:sz w:val="16"/>
-          <w:szCs w:val="16"/>
-        </w:rPr>
-        <w:tab/>
-      </w:r>
-      <w:r>
-        <w:rPr>
-          <w:rFonts w:ascii="Consolas" w:hAnsi="Consolas" w:cs="Consolas"/>
-          <w:color w:val="000000"/>
-          <w:sz w:val="16"/>
-          <w:szCs w:val="16"/>
-        </w:rPr>
-        <w:tab/>
-        <w:t>delay = doOnePing(dest, timeout)</w:t>
+        <w:t xml:space="preserve"> :</w:t>
+      </w:r>
+      <w:proofErr w:type="gramEnd"/>
+      <w:r>
+        <w:rPr>
+          <w:rFonts w:ascii="Consolas" w:hAnsi="Consolas" w:cs="Consolas"/>
+          <w:color w:val="000000"/>
+          <w:sz w:val="16"/>
+          <w:szCs w:val="16"/>
+        </w:rPr>
+        <w:t xml:space="preserve">  </w:t>
+      </w:r>
+    </w:p>
+    <w:p>
+      <w:pPr>
+        <w:autoSpaceDE w:val="0"/>
+        <w:autoSpaceDN w:val="0"/>
+        <w:adjustRightInd w:val="0"/>
+        <w:spacing w:after="0" w:line="240" w:lineRule="auto"/>
+        <w:rPr>
+          <w:rFonts w:ascii="Consolas" w:hAnsi="Consolas" w:cs="Consolas"/>
+          <w:sz w:val="16"/>
+          <w:szCs w:val="16"/>
+        </w:rPr>
+      </w:pPr>
+      <w:r>
+        <w:rPr>
+          <w:rFonts w:ascii="Consolas" w:hAnsi="Consolas" w:cs="Consolas"/>
+          <w:color w:val="000000"/>
+          <w:sz w:val="16"/>
+          <w:szCs w:val="16"/>
+        </w:rPr>
+        <w:tab/>
+      </w:r>
+      <w:r>
+        <w:rPr>
+          <w:rFonts w:ascii="Consolas" w:hAnsi="Consolas" w:cs="Consolas"/>
+          <w:color w:val="000000"/>
+          <w:sz w:val="16"/>
+          <w:szCs w:val="16"/>
+        </w:rPr>
+        <w:tab/>
+        <w:t xml:space="preserve">delay = </w:t>
+      </w:r>
+      <w:proofErr w:type="gramStart"/>
+      <w:r>
+        <w:rPr>
+          <w:rFonts w:ascii="Consolas" w:hAnsi="Consolas" w:cs="Consolas"/>
+          <w:color w:val="000000"/>
+          <w:sz w:val="16"/>
+          <w:szCs w:val="16"/>
+        </w:rPr>
+        <w:t>doOnePing(</w:t>
+      </w:r>
+      <w:proofErr w:type="gramEnd"/>
+      <w:r>
+        <w:rPr>
+          <w:rFonts w:ascii="Consolas" w:hAnsi="Consolas" w:cs="Consolas"/>
+          <w:color w:val="000000"/>
+          <w:sz w:val="16"/>
+          <w:szCs w:val="16"/>
+        </w:rPr>
+        <w:t>dest, timeout)</w:t>
       </w:r>
     </w:p>
     <w:p>
@@ -4412,7 +4928,26 @@
           <w:szCs w:val="16"/>
         </w:rPr>
         <w:tab/>
-        <w:t>time.sleep(</w:t>
+      </w:r>
+      <w:proofErr w:type="gramStart"/>
+      <w:r>
+        <w:rPr>
+          <w:rFonts w:ascii="Consolas" w:hAnsi="Consolas" w:cs="Consolas"/>
+          <w:color w:val="000000"/>
+          <w:sz w:val="16"/>
+          <w:szCs w:val="16"/>
+        </w:rPr>
+        <w:t>time.sleep</w:t>
+      </w:r>
+      <w:proofErr w:type="gramEnd"/>
+      <w:r>
+        <w:rPr>
+          <w:rFonts w:ascii="Consolas" w:hAnsi="Consolas" w:cs="Consolas"/>
+          <w:color w:val="000000"/>
+          <w:sz w:val="16"/>
+          <w:szCs w:val="16"/>
+        </w:rPr>
+        <w:t>(</w:t>
       </w:r>
       <w:r>
         <w:rPr>
@@ -4535,6 +5070,34 @@
         </w:rPr>
         <w:t>)</w:t>
       </w:r>
+    </w:p>
+    <w:p>
+      <w:pPr>
+        <w:spacing w:line="240" w:lineRule="auto"/>
+        <w:contextualSpacing/>
+        <w:jc w:val="both"/>
+      </w:pPr>
+    </w:p>
+    <w:p>
+      <w:pPr>
+        <w:spacing w:line="240" w:lineRule="auto"/>
+        <w:contextualSpacing/>
+        <w:jc w:val="both"/>
+      </w:pPr>
+    </w:p>
+    <w:p>
+      <w:pPr>
+        <w:spacing w:line="240" w:lineRule="auto"/>
+        <w:contextualSpacing/>
+        <w:jc w:val="both"/>
+      </w:pPr>
+    </w:p>
+    <w:p>
+      <w:pPr>
+        <w:spacing w:line="240" w:lineRule="auto"/>
+        <w:contextualSpacing/>
+        <w:jc w:val="both"/>
+      </w:pPr>
     </w:p>
     <w:p>
       <w:pPr>
@@ -4618,7 +5181,6 @@
         <w:jc w:val="both"/>
       </w:pPr>
       <w:r>
-        <w:lastRenderedPageBreak/>
         <w:t>Currently, the program calculates the round-trip time for each packet and prints it out individually. Modify this to correspond to the way the standard ping program works. You will need to report the minimum, maximum, and average RTTs at the end of all pings from the client. In addition, calculate the packet loss rate (in percentage).</w:t>
       </w:r>
     </w:p>
@@ -5469,8 +6031,15 @@
         <w:jc w:val="both"/>
       </w:pPr>
       <w:r>
-        <w:lastRenderedPageBreak/>
-        <w:t>The echo reply is an ICMP message generated in response to an echo request, and is mandatory for all hosts and routers.</w:t>
+        <w:t xml:space="preserve">The echo reply is an ICMP message generated in response to an echo </w:t>
+      </w:r>
+      <w:proofErr w:type="gramStart"/>
+      <w:r>
+        <w:t>request, and</w:t>
+      </w:r>
+      <w:proofErr w:type="gramEnd"/>
+      <w:r>
+        <w:t xml:space="preserve"> is mandatory for all hosts and routers.</w:t>
       </w:r>
     </w:p>
     <w:p>
@@ -6996,7 +7565,7 @@
 </file>
 
 <file path=customXml/itemProps1.xml><?xml version="1.0" encoding="utf-8"?>
-<ds:datastoreItem xmlns:ds="http://schemas.openxmlformats.org/officeDocument/2006/customXml" ds:itemID="{55BD438F-A03A-4DA8-B564-C4300CED6F60}">
+<ds:datastoreItem xmlns:ds="http://schemas.openxmlformats.org/officeDocument/2006/customXml" ds:itemID="{70391B3F-D86E-4CF7-96A9-C40FDD84549F}">
   <ds:schemaRefs>
     <ds:schemaRef ds:uri="http://schemas.openxmlformats.org/officeDocument/2006/bibliography"/>
   </ds:schemaRefs>

</xml_diff>

<commit_message>
Update ICS460 Assignment 5 document
</commit_message>
<xml_diff>
--- a/ICS460/ICS460-01 Fall_2019_Assignment_5.docx
+++ b/ICS460/ICS460-01 Fall_2019_Assignment_5.docx
@@ -513,8 +513,6 @@
         <w:contextualSpacing/>
         <w:jc w:val="both"/>
       </w:pPr>
-      <w:bookmarkStart w:id="0" w:name="_GoBack"/>
-      <w:bookmarkEnd w:id="0"/>
     </w:p>
     <w:p>
       <w:pPr>
@@ -5132,20 +5130,6 @@
         <w:spacing w:line="240" w:lineRule="auto"/>
         <w:contextualSpacing/>
         <w:jc w:val="both"/>
-      </w:pPr>
-    </w:p>
-    <w:p>
-      <w:pPr>
-        <w:spacing w:line="240" w:lineRule="auto"/>
-        <w:contextualSpacing/>
-        <w:jc w:val="both"/>
-      </w:pPr>
-    </w:p>
-    <w:p>
-      <w:pPr>
-        <w:spacing w:line="240" w:lineRule="auto"/>
-        <w:contextualSpacing/>
-        <w:jc w:val="both"/>
         <w:rPr>
           <w:b/>
           <w:bCs/>
@@ -5160,15 +5144,20 @@
           <w:sz w:val="24"/>
           <w:szCs w:val="24"/>
         </w:rPr>
-        <w:t>Optional Exercises</w:t>
-      </w:r>
-    </w:p>
-    <w:p>
-      <w:pPr>
-        <w:spacing w:line="240" w:lineRule="auto"/>
-        <w:contextualSpacing/>
-        <w:jc w:val="both"/>
-      </w:pPr>
+        <w:lastRenderedPageBreak/>
+        <w:t>Optio</w:t>
+      </w:r>
+      <w:bookmarkStart w:id="0" w:name="_GoBack"/>
+      <w:bookmarkEnd w:id="0"/>
+      <w:r>
+        <w:rPr>
+          <w:b/>
+          <w:bCs/>
+          <w:sz w:val="24"/>
+          <w:szCs w:val="24"/>
+        </w:rPr>
+        <w:t>nal Exercises</w:t>
+      </w:r>
     </w:p>
     <w:p>
       <w:pPr>
@@ -7565,7 +7554,7 @@
 </file>
 
 <file path=customXml/itemProps1.xml><?xml version="1.0" encoding="utf-8"?>
-<ds:datastoreItem xmlns:ds="http://schemas.openxmlformats.org/officeDocument/2006/customXml" ds:itemID="{70391B3F-D86E-4CF7-96A9-C40FDD84549F}">
+<ds:datastoreItem xmlns:ds="http://schemas.openxmlformats.org/officeDocument/2006/customXml" ds:itemID="{5F56E7A1-7A87-47B3-9DF8-BF78B34A2DEB}">
   <ds:schemaRefs>
     <ds:schemaRef ds:uri="http://schemas.openxmlformats.org/officeDocument/2006/bibliography"/>
   </ds:schemaRefs>

</xml_diff>